<commit_message>
Added some few bugfix in premium.php
</commit_message>
<xml_diff>
--- a/admin/download/plan.docx
+++ b/admin/download/plan.docx
@@ -50,7 +50,7 @@
               <w:rPr>
                 <w:rStyle w:val="myOwnStyle"/>
               </w:rPr>
-              <w:t xml:space="preserve">23-03-2015</w:t>
+              <w:t xml:space="preserve">30-03-2015</w:t>
             </w:r>
           </w:p>
         </w:tc>
@@ -72,7 +72,7 @@
               <w:rPr>
                 <w:rStyle w:val="myOwnStyle"/>
               </w:rPr>
-              <w:t xml:space="preserve">24-03-2015</w:t>
+              <w:t xml:space="preserve">31-03-2015</w:t>
             </w:r>
           </w:p>
         </w:tc>
@@ -94,7 +94,7 @@
               <w:rPr>
                 <w:rStyle w:val="myOwnStyle"/>
               </w:rPr>
-              <w:t xml:space="preserve">25-03-2015</w:t>
+              <w:t xml:space="preserve">01-04-2015</w:t>
             </w:r>
           </w:p>
         </w:tc>
@@ -116,7 +116,7 @@
               <w:rPr>
                 <w:rStyle w:val="myOwnStyle"/>
               </w:rPr>
-              <w:t xml:space="preserve">26-03-2015</w:t>
+              <w:t xml:space="preserve">02-04-2015</w:t>
             </w:r>
           </w:p>
         </w:tc>
@@ -138,7 +138,7 @@
               <w:rPr>
                 <w:rStyle w:val="myOwnStyle"/>
               </w:rPr>
-              <w:t xml:space="preserve">27-03-2015</w:t>
+              <w:t xml:space="preserve">03-04-2015</w:t>
             </w:r>
           </w:p>
         </w:tc>
@@ -160,7 +160,7 @@
               <w:rPr>
                 <w:rStyle w:val="myOwnStyle"/>
               </w:rPr>
-              <w:t xml:space="preserve">28-03-2015</w:t>
+              <w:t xml:space="preserve">04-04-2015</w:t>
             </w:r>
           </w:p>
         </w:tc>
@@ -188,16 +188,7 @@
               <w:rPr>
                 <w:rStyle w:val="myTdStyle"/>
               </w:rPr>
-              <w:t xml:space="preserve">09:00 планерное совещание у Г.И. Данчиковой</w:t>
-            </w:r>
-          </w:p>
-          <w:p>
-            <w:r>
-              <w:rPr>
-                <w:rStyle w:val="myTdStyle"/>
-              </w:rPr>
-              <w:t xml:space="preserve">
-Дп-1, каб. 401</w:t>
+              <w:t xml:space="preserve">Больничный лист</w:t>
             </w:r>
           </w:p>
           <w:p>
@@ -215,365 +206,59 @@
                 <w:rStyle w:val="myTdStyle"/>
               </w:rPr>
               <w:t xml:space="preserve">
-</w:t>
-            </w:r>
-          </w:p>
-          <w:p>
-            <w:r>
-              <w:rPr>
-                <w:rStyle w:val="myTdStyle"/>
-              </w:rPr>
-              <w:t xml:space="preserve">
-12:00 планерное совещание</w:t>
-            </w:r>
-          </w:p>
-          <w:p>
-            <w:r>
-              <w:rPr>
-                <w:rStyle w:val="myTdStyle"/>
-              </w:rPr>
-              <w:t xml:space="preserve">
-</w:t>
-            </w:r>
-          </w:p>
-          <w:p>
-            <w:r>
-              <w:rPr>
-                <w:rStyle w:val="myTdStyle"/>
-              </w:rPr>
-              <w:t xml:space="preserve">
-</w:t>
-            </w:r>
-          </w:p>
-          <w:p>
-            <w:r>
-              <w:rPr>
-                <w:rStyle w:val="myTdStyle"/>
-              </w:rPr>
-              <w:t xml:space="preserve">
-14:15 планерное совещание с участием руководителей подведомственных предприятий</w:t>
-            </w:r>
-          </w:p>
-          <w:p>
-            <w:r>
-              <w:rPr>
-                <w:rStyle w:val="myTdStyle"/>
-              </w:rPr>
-              <w:t xml:space="preserve">
-</w:t>
-            </w:r>
-          </w:p>
-          <w:p>
-            <w:r>
-              <w:rPr>
-                <w:rStyle w:val="myTdStyle"/>
-              </w:rPr>
-              <w:t xml:space="preserve">
-15:00 совещание у Г.И. Данчиковой</w:t>
-            </w:r>
-          </w:p>
-          <w:p>
-            <w:r>
-              <w:rPr>
-                <w:rStyle w:val="myTdStyle"/>
-              </w:rPr>
-              <w:t xml:space="preserve">
-</w:t>
-            </w:r>
-          </w:p>
-          <w:p>
-            <w:r>
-              <w:rPr>
-                <w:rStyle w:val="myTdStyle"/>
-              </w:rPr>
-              <w:t xml:space="preserve">
-</w:t>
-            </w:r>
-          </w:p>
-        </w:tc>
-        <w:tc>
-          <w:tcPr>
-            <w:tcW w:w="2000" w:type="dxa"/>
-          </w:tcPr>
-          <w:p>
-            <w:r>
-              <w:rPr>
-                <w:rStyle w:val="myTdStyle"/>
-              </w:rPr>
-              <w:t xml:space="preserve">10:00 Комиссия по проведению административной реформы в РС(Я)</w:t>
-            </w:r>
-          </w:p>
-          <w:p>
-            <w:r>
-              <w:rPr>
-                <w:rStyle w:val="myTdStyle"/>
-              </w:rPr>
-              <w:t xml:space="preserve">
-Дп-1, каб.428</w:t>
-            </w:r>
-          </w:p>
-          <w:p>
-            <w:r>
-              <w:rPr>
-                <w:rStyle w:val="myTdStyle"/>
-              </w:rPr>
-              <w:t xml:space="preserve">
-</w:t>
-            </w:r>
-          </w:p>
-          <w:p>
-            <w:r>
-              <w:rPr>
-                <w:rStyle w:val="myTdStyle"/>
-              </w:rPr>
-              <w:t xml:space="preserve">
-</w:t>
-            </w:r>
-          </w:p>
-          <w:p>
-            <w:r>
-              <w:rPr>
-                <w:rStyle w:val="myTdStyle"/>
-              </w:rPr>
-              <w:t xml:space="preserve">
-</w:t>
-            </w:r>
-          </w:p>
-          <w:p>
-            <w:r>
-              <w:rPr>
-                <w:rStyle w:val="myTdStyle"/>
-              </w:rPr>
-              <w:t xml:space="preserve">
-11:00 заседание комитета по строительству и ЖКХ по проекту закона РС(Я) "О содействии развитию благоустройства территорий поселений (ГО) РС(Я)"</w:t>
-            </w:r>
-          </w:p>
-          <w:p>
-            <w:r>
-              <w:rPr>
-                <w:rStyle w:val="myTdStyle"/>
-              </w:rPr>
-              <w:t xml:space="preserve">
-Дп-1, каб. 245</w:t>
-            </w:r>
-          </w:p>
-          <w:p>
-            <w:r>
-              <w:rPr>
-                <w:rStyle w:val="myTdStyle"/>
-              </w:rPr>
-              <w:t xml:space="preserve">
-</w:t>
-            </w:r>
-          </w:p>
-          <w:p>
-            <w:r>
-              <w:rPr>
-                <w:rStyle w:val="myTdStyle"/>
-              </w:rPr>
-              <w:t xml:space="preserve">
-</w:t>
-            </w:r>
-          </w:p>
-          <w:p>
-            <w:r>
-              <w:rPr>
-                <w:rStyle w:val="myTdStyle"/>
-              </w:rPr>
-              <w:t xml:space="preserve">
-15:00 совещание в ГКУ РС(Я)</w:t>
-            </w:r>
-          </w:p>
-          <w:p>
-            <w:r>
-              <w:rPr>
-                <w:rStyle w:val="myTdStyle"/>
-              </w:rPr>
-              <w:t xml:space="preserve">
-</w:t>
-            </w:r>
-          </w:p>
-          <w:p>
-            <w:r>
-              <w:rPr>
-                <w:rStyle w:val="myTdStyle"/>
-              </w:rPr>
-              <w:t xml:space="preserve">
-</w:t>
-            </w:r>
-          </w:p>
-          <w:p>
-            <w:r>
-              <w:rPr>
-                <w:rStyle w:val="myTdStyle"/>
-              </w:rPr>
-              <w:t xml:space="preserve">
-16.00 Совещание у И.Г. Никифорова по вопросам строительства объектов инженерной инфраструктуры мкрн. Котох. </w:t>
-            </w:r>
-          </w:p>
-          <w:p>
-            <w:r>
-              <w:rPr>
-                <w:rStyle w:val="myTdStyle"/>
-              </w:rPr>
-              <w:t xml:space="preserve">
-Дп-1, каб.322</w:t>
-            </w:r>
-          </w:p>
-          <w:p>
-            <w:r>
-              <w:rPr>
-                <w:rStyle w:val="myTdStyle"/>
-              </w:rPr>
-              <w:t xml:space="preserve">
-</w:t>
-            </w:r>
-          </w:p>
-          <w:p>
-            <w:r>
-              <w:rPr>
-                <w:rStyle w:val="myTdStyle"/>
-              </w:rPr>
-              <w:t xml:space="preserve">
-</w:t>
-            </w:r>
-          </w:p>
-          <w:p>
-            <w:r>
-              <w:rPr>
-                <w:rStyle w:val="myTdStyle"/>
-              </w:rPr>
-              <w:t xml:space="preserve">
-17:00 совещание по СЭР с. Тополиное Томпонского района</w:t>
-            </w:r>
-          </w:p>
-          <w:p>
-            <w:r>
-              <w:rPr>
-                <w:rStyle w:val="myTdStyle"/>
-              </w:rPr>
-              <w:t xml:space="preserve">
-акт. зал</w:t>
-            </w:r>
-          </w:p>
-          <w:p>
-            <w:r>
-              <w:rPr>
-                <w:rStyle w:val="myTdStyle"/>
-              </w:rPr>
-              <w:t xml:space="preserve">
-Отв. Осипов Г.С.</w:t>
-            </w:r>
-          </w:p>
-          <w:p>
-            <w:r>
-              <w:rPr>
-                <w:rStyle w:val="myTdStyle"/>
-              </w:rPr>
-              <w:t xml:space="preserve">
-</w:t>
-            </w:r>
-          </w:p>
-        </w:tc>
-        <w:tc>
-          <w:tcPr>
-            <w:tcW w:w="2000" w:type="dxa"/>
-          </w:tcPr>
-          <w:p>
-            <w:r>
-              <w:rPr>
-                <w:rStyle w:val="myTdStyle"/>
-              </w:rPr>
-              <w:t xml:space="preserve">10:00 участие в работе пятнадцатого пленарного заседания ГС (Ил Тумэн) РС(Я) пятого созыва </w:t>
-            </w:r>
-          </w:p>
-          <w:p>
-            <w:r>
-              <w:rPr>
-                <w:rStyle w:val="myTdStyle"/>
-              </w:rPr>
-              <w:t xml:space="preserve">
-Зал заседаний №425</w:t>
-            </w:r>
-          </w:p>
-        </w:tc>
-        <w:tc>
-          <w:tcPr>
-            <w:tcW w:w="2000" w:type="dxa"/>
-          </w:tcPr>
-          <w:p>
-            <w:r>
-              <w:rPr>
-                <w:rStyle w:val="myTdStyle"/>
-              </w:rPr>
-              <w:t xml:space="preserve">09:00 совещание по вопросам мобилизационной подготовки для руководителей исполнительных органов гос. власти РС(Я)</w:t>
-            </w:r>
-          </w:p>
-          <w:p>
-            <w:r>
-              <w:rPr>
-                <w:rStyle w:val="myTdStyle"/>
-              </w:rPr>
-              <w:t xml:space="preserve">
-Дп-1, каб. 401</w:t>
-            </w:r>
-          </w:p>
-          <w:p>
-            <w:r>
-              <w:rPr>
-                <w:rStyle w:val="myTdStyle"/>
-              </w:rPr>
-              <w:t xml:space="preserve">
-</w:t>
-            </w:r>
-          </w:p>
-          <w:p>
-            <w:r>
-              <w:rPr>
-                <w:rStyle w:val="myTdStyle"/>
-              </w:rPr>
-              <w:t xml:space="preserve">
-10:00 участие в работе пятнадцатого пленарного заседания ГС (Ил Тумэн) РС(Я) пятого созыва </w:t>
-            </w:r>
-          </w:p>
-          <w:p>
-            <w:r>
-              <w:rPr>
-                <w:rStyle w:val="myTdStyle"/>
-              </w:rPr>
-              <w:t xml:space="preserve">
-Зал заседаний №425</w:t>
-            </w:r>
-          </w:p>
-          <w:p>
-            <w:r>
-              <w:rPr>
-                <w:rStyle w:val="myTdStyle"/>
-              </w:rPr>
-              <w:t xml:space="preserve">
-</w:t>
-            </w:r>
-          </w:p>
-          <w:p>
-            <w:r>
-              <w:rPr>
-                <w:rStyle w:val="myTdStyle"/>
-              </w:rPr>
-              <w:t xml:space="preserve">
-</w:t>
-            </w:r>
-          </w:p>
-        </w:tc>
-        <w:tc>
-          <w:tcPr>
-            <w:tcW w:w="2000" w:type="dxa"/>
-          </w:tcPr>
-          <w:p>
-            <w:r>
-              <w:rPr>
-                <w:rStyle w:val="myTdStyle"/>
-              </w:rPr>
-              <w:t xml:space="preserve"/>
+17:00 прием Якупова</w:t>
+            </w:r>
+          </w:p>
+        </w:tc>
+        <w:tc>
+          <w:tcPr>
+            <w:tcW w:w="2000" w:type="dxa"/>
+          </w:tcPr>
+          <w:p>
+            <w:r>
+              <w:rPr>
+                <w:rStyle w:val="myTdStyle"/>
+              </w:rPr>
+              <w:t xml:space="preserve">Больничный лист</w:t>
+            </w:r>
+          </w:p>
+        </w:tc>
+        <w:tc>
+          <w:tcPr>
+            <w:tcW w:w="2000" w:type="dxa"/>
+          </w:tcPr>
+          <w:p>
+            <w:r>
+              <w:rPr>
+                <w:rStyle w:val="myTdStyle"/>
+              </w:rPr>
+              <w:t xml:space="preserve">Больничный лист</w:t>
+            </w:r>
+          </w:p>
+        </w:tc>
+        <w:tc>
+          <w:tcPr>
+            <w:tcW w:w="2000" w:type="dxa"/>
+          </w:tcPr>
+          <w:p>
+            <w:r>
+              <w:rPr>
+                <w:rStyle w:val="myTdStyle"/>
+              </w:rPr>
+              <w:t xml:space="preserve">Больничный лист</w:t>
+            </w:r>
+          </w:p>
+        </w:tc>
+        <w:tc>
+          <w:tcPr>
+            <w:tcW w:w="2000" w:type="dxa"/>
+          </w:tcPr>
+          <w:p>
+            <w:r>
+              <w:rPr>
+                <w:rStyle w:val="myTdStyle"/>
+              </w:rPr>
+              <w:t xml:space="preserve">Больничный лист</w:t>
             </w:r>
           </w:p>
         </w:tc>
@@ -601,203 +286,59 @@
               <w:rPr>
                 <w:rStyle w:val="myTdStyle"/>
               </w:rPr>
-              <w:t xml:space="preserve">Пиляй С.Г.</w:t>
-            </w:r>
-          </w:p>
-        </w:tc>
-        <w:tc>
-          <w:tcPr>
-            <w:tcW w:w="2000" w:type="dxa"/>
-          </w:tcPr>
-          <w:p>
-            <w:r>
-              <w:rPr>
-                <w:rStyle w:val="myTdStyle"/>
-              </w:rPr>
-              <w:t xml:space="preserve">12:00 планерное совещание</w:t>
-            </w:r>
-          </w:p>
-          <w:p>
-            <w:r>
-              <w:rPr>
-                <w:rStyle w:val="myTdStyle"/>
-              </w:rPr>
-              <w:t xml:space="preserve">
-</w:t>
-            </w:r>
-          </w:p>
-          <w:p>
-            <w:r>
-              <w:rPr>
-                <w:rStyle w:val="myTdStyle"/>
-              </w:rPr>
-              <w:t xml:space="preserve">
-</w:t>
-            </w:r>
-          </w:p>
-          <w:p>
-            <w:r>
-              <w:rPr>
-                <w:rStyle w:val="myTdStyle"/>
-              </w:rPr>
-              <w:t xml:space="preserve">
-14:15 планерное совещание с участием руководителей подведомственных предприятий</w:t>
-            </w:r>
-          </w:p>
-          <w:p>
-            <w:r>
-              <w:rPr>
-                <w:rStyle w:val="myTdStyle"/>
-              </w:rPr>
-              <w:t xml:space="preserve">
-</w:t>
-            </w:r>
-          </w:p>
-          <w:p>
-            <w:r>
-              <w:rPr>
-                <w:rStyle w:val="myTdStyle"/>
-              </w:rPr>
-              <w:t xml:space="preserve">
-</w:t>
-            </w:r>
-          </w:p>
-          <w:p>
-            <w:r>
-              <w:rPr>
-                <w:rStyle w:val="myTdStyle"/>
-              </w:rPr>
-              <w:t xml:space="preserve">
-15:00 Рассмотрение ФХД ОАО «Якутскэнерго», ОАО "Сахаэнерго", ОАО "Теплоэнергосервис" за 2014 год и планов на 2015 год</w:t>
-            </w:r>
-          </w:p>
-          <w:p>
-            <w:r>
-              <w:rPr>
-                <w:rStyle w:val="myTdStyle"/>
-              </w:rPr>
-              <w:t xml:space="preserve">
-Дп-1, каб.428</w:t>
-            </w:r>
-          </w:p>
-          <w:p>
-            <w:r>
-              <w:rPr>
-                <w:rStyle w:val="myTdStyle"/>
-              </w:rPr>
-              <w:t xml:space="preserve">
-</w:t>
-            </w:r>
-          </w:p>
-        </w:tc>
-        <w:tc>
-          <w:tcPr>
-            <w:tcW w:w="2000" w:type="dxa"/>
-          </w:tcPr>
-          <w:p>
-            <w:r>
-              <w:rPr>
-                <w:rStyle w:val="myTdStyle"/>
-              </w:rPr>
-              <w:t xml:space="preserve">10:00 совещание по вопросу оформления в гос. собственность, передачу эксплуатирующей организации и получению разрешения на ОПО в Ленском управлении Ростехнадзора  </w:t>
-            </w:r>
-          </w:p>
-          <w:p>
-            <w:r>
-              <w:rPr>
-                <w:rStyle w:val="myTdStyle"/>
-              </w:rPr>
-              <w:t xml:space="preserve">
-каб. 308</w:t>
-            </w:r>
-          </w:p>
-          <w:p>
-            <w:r>
-              <w:rPr>
-                <w:rStyle w:val="myTdStyle"/>
-              </w:rPr>
-              <w:t xml:space="preserve">
-</w:t>
-            </w:r>
-          </w:p>
-          <w:p>
-            <w:r>
-              <w:rPr>
-                <w:rStyle w:val="myTdStyle"/>
-              </w:rPr>
-              <w:t xml:space="preserve">
-10:30 совещание по вопросу оформления объектов повышенной опасности  в государственную собственность РС(Я)</w:t>
-            </w:r>
-          </w:p>
-          <w:p>
-            <w:r>
-              <w:rPr>
-                <w:rStyle w:val="myTdStyle"/>
-              </w:rPr>
-              <w:t xml:space="preserve">
-</w:t>
-            </w:r>
-          </w:p>
-          <w:p>
-            <w:r>
-              <w:rPr>
-                <w:rStyle w:val="myTdStyle"/>
-              </w:rPr>
-              <w:t xml:space="preserve">
-15:00 совещание в ГКУ РС(Я)</w:t>
-            </w:r>
-          </w:p>
-        </w:tc>
-        <w:tc>
-          <w:tcPr>
-            <w:tcW w:w="2000" w:type="dxa"/>
-          </w:tcPr>
-          <w:p>
-            <w:r>
-              <w:rPr>
-                <w:rStyle w:val="myTdStyle"/>
-              </w:rPr>
-              <w:t xml:space="preserve">14:15 рабочее совещание у А.Ю. соловьева по вопросу реализации Концепции построения и развития аппаратно-программного комплекса "Безопасный город"</w:t>
-            </w:r>
-          </w:p>
-          <w:p>
-            <w:r>
-              <w:rPr>
-                <w:rStyle w:val="myTdStyle"/>
-              </w:rPr>
-              <w:t xml:space="preserve">
-Дп-1, каб. 428</w:t>
-            </w:r>
-          </w:p>
-          <w:p>
-            <w:r>
-              <w:rPr>
-                <w:rStyle w:val="myTdStyle"/>
-              </w:rPr>
-              <w:t xml:space="preserve">
-Госкомюстиции РС(Я)</w:t>
-            </w:r>
-          </w:p>
-        </w:tc>
-        <w:tc>
-          <w:tcPr>
-            <w:tcW w:w="2000" w:type="dxa"/>
-          </w:tcPr>
-          <w:p>
-            <w:r>
-              <w:rPr>
-                <w:rStyle w:val="myTdStyle"/>
-              </w:rPr>
-              <w:t xml:space="preserve">14:00 круглый стол с руководителями финансовых органов МР и ГО РС(Я) по вопросу о взаимодействии  с МО по межбюджетным отношениям</w:t>
-            </w:r>
-          </w:p>
-          <w:p>
-            <w:r>
-              <w:rPr>
-                <w:rStyle w:val="myTdStyle"/>
-              </w:rPr>
-              <w:t xml:space="preserve">
-Кирова 12, 6 этаж, зал коллегии, Минфин РС(Я)</w:t>
+              <w:t xml:space="preserve">Левин Г.П.</w:t>
+            </w:r>
+          </w:p>
+        </w:tc>
+        <w:tc>
+          <w:tcPr>
+            <w:tcW w:w="2000" w:type="dxa"/>
+          </w:tcPr>
+          <w:p>
+            <w:r>
+              <w:rPr>
+                <w:rStyle w:val="myTdStyle"/>
+              </w:rPr>
+              <w:t xml:space="preserve"/>
+            </w:r>
+          </w:p>
+        </w:tc>
+        <w:tc>
+          <w:tcPr>
+            <w:tcW w:w="2000" w:type="dxa"/>
+          </w:tcPr>
+          <w:p>
+            <w:r>
+              <w:rPr>
+                <w:rStyle w:val="myTdStyle"/>
+              </w:rPr>
+              <w:t xml:space="preserve"/>
+            </w:r>
+          </w:p>
+        </w:tc>
+        <w:tc>
+          <w:tcPr>
+            <w:tcW w:w="2000" w:type="dxa"/>
+          </w:tcPr>
+          <w:p>
+            <w:r>
+              <w:rPr>
+                <w:rStyle w:val="myTdStyle"/>
+              </w:rPr>
+              <w:t xml:space="preserve"/>
+            </w:r>
+          </w:p>
+        </w:tc>
+        <w:tc>
+          <w:tcPr>
+            <w:tcW w:w="2000" w:type="dxa"/>
+          </w:tcPr>
+          <w:p>
+            <w:r>
+              <w:rPr>
+                <w:rStyle w:val="myTdStyle"/>
+              </w:rPr>
+              <w:t xml:space="preserve"/>
             </w:r>
           </w:p>
         </w:tc>
@@ -838,29 +379,29 @@
               <w:rPr>
                 <w:rStyle w:val="myTdStyle"/>
               </w:rPr>
-              <w:t xml:space="preserve">Чукавина Н.Н.</w:t>
-            </w:r>
-          </w:p>
-        </w:tc>
-        <w:tc>
-          <w:tcPr>
-            <w:tcW w:w="2000" w:type="dxa"/>
-          </w:tcPr>
-          <w:p>
-            <w:r>
-              <w:rPr>
-                <w:rStyle w:val="myTdStyle"/>
-              </w:rPr>
-              <w:t xml:space="preserve">10:00  совещание по вопросу разработки нормативно-правовых актов РС(Я), принимаемых на основании ФЗ от 21 июля 2014 г. №217-ФЗ</w:t>
-            </w:r>
-          </w:p>
-          <w:p>
-            <w:r>
-              <w:rPr>
-                <w:rStyle w:val="myTdStyle"/>
-              </w:rPr>
-              <w:t xml:space="preserve">
-Минстрой РС(Я), каб. 210</w:t>
+              <w:t xml:space="preserve">Пиляй С.Г.</w:t>
+            </w:r>
+          </w:p>
+        </w:tc>
+        <w:tc>
+          <w:tcPr>
+            <w:tcW w:w="2000" w:type="dxa"/>
+          </w:tcPr>
+          <w:p>
+            <w:r>
+              <w:rPr>
+                <w:rStyle w:val="myTdStyle"/>
+              </w:rPr>
+              <w:t xml:space="preserve">09:00 заседание Правительственной комиссии по оценке эффективности деятельности ИОГВ РС(Я)</w:t>
+            </w:r>
+          </w:p>
+          <w:p>
+            <w:r>
+              <w:rPr>
+                <w:rStyle w:val="myTdStyle"/>
+              </w:rPr>
+              <w:t xml:space="preserve">
+Дп-1, каб. 401</w:t>
             </w:r>
           </w:p>
           <w:p>
@@ -878,15 +419,6 @@
                 <w:rStyle w:val="myTdStyle"/>
               </w:rPr>
               <w:t xml:space="preserve">
-14:15 планерное совещание с участием руководителей подведомственных предприятий</w:t>
-            </w:r>
-          </w:p>
-          <w:p>
-            <w:r>
-              <w:rPr>
-                <w:rStyle w:val="myTdStyle"/>
-              </w:rPr>
-              <w:t xml:space="preserve">
 </w:t>
             </w:r>
           </w:p>
@@ -896,6 +428,24 @@
                 <w:rStyle w:val="myTdStyle"/>
               </w:rPr>
               <w:t xml:space="preserve">
+10:30 расширенное планерное совещание у Главы РС(Я)</w:t>
+            </w:r>
+          </w:p>
+          <w:p>
+            <w:r>
+              <w:rPr>
+                <w:rStyle w:val="myTdStyle"/>
+              </w:rPr>
+              <w:t xml:space="preserve">
+Дп-1, каб.401</w:t>
+            </w:r>
+          </w:p>
+          <w:p>
+            <w:r>
+              <w:rPr>
+                <w:rStyle w:val="myTdStyle"/>
+              </w:rPr>
+              <w:t xml:space="preserve">
 </w:t>
             </w:r>
           </w:p>
@@ -905,77 +455,239 @@
                 <w:rStyle w:val="myTdStyle"/>
               </w:rPr>
               <w:t xml:space="preserve">
-16:30 Совещание по вопросу управления МКД на территории ГО</w:t>
-            </w:r>
-          </w:p>
-          <w:p>
-            <w:r>
-              <w:rPr>
-                <w:rStyle w:val="myTdStyle"/>
-              </w:rPr>
-              <w:t xml:space="preserve">
-Отв. Давыдов С.В.</w:t>
-            </w:r>
-          </w:p>
-          <w:p>
-            <w:r>
-              <w:rPr>
-                <w:rStyle w:val="myTdStyle"/>
-              </w:rPr>
-              <w:t xml:space="preserve">
-Акт. зал</w:t>
-            </w:r>
-          </w:p>
-        </w:tc>
-        <w:tc>
-          <w:tcPr>
-            <w:tcW w:w="2000" w:type="dxa"/>
-          </w:tcPr>
-          <w:p>
-            <w:r>
-              <w:rPr>
-                <w:rStyle w:val="myTdStyle"/>
-              </w:rPr>
-              <w:t xml:space="preserve"/>
-            </w:r>
-          </w:p>
-        </w:tc>
-        <w:tc>
-          <w:tcPr>
-            <w:tcW w:w="2000" w:type="dxa"/>
-          </w:tcPr>
-          <w:p>
-            <w:r>
-              <w:rPr>
-                <w:rStyle w:val="myTdStyle"/>
-              </w:rPr>
-              <w:t xml:space="preserve"/>
-            </w:r>
-          </w:p>
-        </w:tc>
-        <w:tc>
-          <w:tcPr>
-            <w:tcW w:w="2000" w:type="dxa"/>
-          </w:tcPr>
-          <w:p>
-            <w:r>
-              <w:rPr>
-                <w:rStyle w:val="myTdStyle"/>
-              </w:rPr>
-              <w:t xml:space="preserve"/>
-            </w:r>
-          </w:p>
-        </w:tc>
-        <w:tc>
-          <w:tcPr>
-            <w:tcW w:w="2000" w:type="dxa"/>
-          </w:tcPr>
-          <w:p>
-            <w:r>
-              <w:rPr>
-                <w:rStyle w:val="myTdStyle"/>
-              </w:rPr>
-              <w:t xml:space="preserve"/>
+</w:t>
+            </w:r>
+          </w:p>
+          <w:p>
+            <w:r>
+              <w:rPr>
+                <w:rStyle w:val="myTdStyle"/>
+              </w:rPr>
+              <w:t xml:space="preserve">
+14:30 Коллегия ГКЦ-РЭК РС(Я)</w:t>
+            </w:r>
+          </w:p>
+          <w:p>
+            <w:r>
+              <w:rPr>
+                <w:rStyle w:val="myTdStyle"/>
+              </w:rPr>
+              <w:t xml:space="preserve">
+Дп-1, акт. зал</w:t>
+            </w:r>
+          </w:p>
+        </w:tc>
+        <w:tc>
+          <w:tcPr>
+            <w:tcW w:w="2000" w:type="dxa"/>
+          </w:tcPr>
+          <w:p>
+            <w:r>
+              <w:rPr>
+                <w:rStyle w:val="myTdStyle"/>
+              </w:rPr>
+              <w:t xml:space="preserve">11:00 архив</w:t>
+            </w:r>
+          </w:p>
+          <w:p>
+            <w:r>
+              <w:rPr>
+                <w:rStyle w:val="myTdStyle"/>
+              </w:rPr>
+              <w:t xml:space="preserve">
+</w:t>
+            </w:r>
+          </w:p>
+          <w:p>
+            <w:r>
+              <w:rPr>
+                <w:rStyle w:val="myTdStyle"/>
+              </w:rPr>
+              <w:t xml:space="preserve">
+</w:t>
+            </w:r>
+          </w:p>
+          <w:p>
+            <w:r>
+              <w:rPr>
+                <w:rStyle w:val="myTdStyle"/>
+              </w:rPr>
+              <w:t xml:space="preserve">
+11:30 Совещание по созданию ЕЦПиБ с участием ФУО ОАО "УЭК"</w:t>
+            </w:r>
+          </w:p>
+          <w:p>
+            <w:r>
+              <w:rPr>
+                <w:rStyle w:val="myTdStyle"/>
+              </w:rPr>
+              <w:t xml:space="preserve">
+акт. зал</w:t>
+            </w:r>
+          </w:p>
+          <w:p>
+            <w:r>
+              <w:rPr>
+                <w:rStyle w:val="myTdStyle"/>
+              </w:rPr>
+              <w:t xml:space="preserve">
+</w:t>
+            </w:r>
+          </w:p>
+          <w:p>
+            <w:r>
+              <w:rPr>
+                <w:rStyle w:val="myTdStyle"/>
+              </w:rPr>
+              <w:t xml:space="preserve">
+</w:t>
+            </w:r>
+          </w:p>
+          <w:p>
+            <w:r>
+              <w:rPr>
+                <w:rStyle w:val="myTdStyle"/>
+              </w:rPr>
+              <w:t xml:space="preserve">
+15:00 Совещание у И.Г. Никифорова по вопросу создания ОАО «Единый центр процессинга и биллинга» в Республике Саха (Якутия)</w:t>
+            </w:r>
+          </w:p>
+          <w:p>
+            <w:r>
+              <w:rPr>
+                <w:rStyle w:val="myTdStyle"/>
+              </w:rPr>
+              <w:t xml:space="preserve">
+Дп-1, каб.322</w:t>
+            </w:r>
+          </w:p>
+          <w:p>
+            <w:r>
+              <w:rPr>
+                <w:rStyle w:val="myTdStyle"/>
+              </w:rPr>
+              <w:t xml:space="preserve">
+</w:t>
+            </w:r>
+          </w:p>
+        </w:tc>
+        <w:tc>
+          <w:tcPr>
+            <w:tcW w:w="2000" w:type="dxa"/>
+          </w:tcPr>
+          <w:p>
+            <w:r>
+              <w:rPr>
+                <w:rStyle w:val="myTdStyle"/>
+              </w:rPr>
+              <w:t xml:space="preserve">08:30 планерное совещание И.Г. Никифорова</w:t>
+            </w:r>
+          </w:p>
+          <w:p>
+            <w:r>
+              <w:rPr>
+                <w:rStyle w:val="myTdStyle"/>
+              </w:rPr>
+              <w:t xml:space="preserve">
+акт. зал</w:t>
+            </w:r>
+          </w:p>
+          <w:p>
+            <w:r>
+              <w:rPr>
+                <w:rStyle w:val="myTdStyle"/>
+              </w:rPr>
+              <w:t xml:space="preserve">
+</w:t>
+            </w:r>
+          </w:p>
+          <w:p>
+            <w:r>
+              <w:rPr>
+                <w:rStyle w:val="myTdStyle"/>
+              </w:rPr>
+              <w:t xml:space="preserve">
+15:30 совещание у Г.И. Данчиковой  с участием Председателя Байкальского банка ОАО "Сбербанк России" по вопросу взаимодействия Сбербанка России и РС(Я) в 2015 г.</w:t>
+            </w:r>
+          </w:p>
+          <w:p>
+            <w:r>
+              <w:rPr>
+                <w:rStyle w:val="myTdStyle"/>
+              </w:rPr>
+              <w:t xml:space="preserve">
+Дп-1, каб. 436</w:t>
+            </w:r>
+          </w:p>
+        </w:tc>
+        <w:tc>
+          <w:tcPr>
+            <w:tcW w:w="2000" w:type="dxa"/>
+          </w:tcPr>
+          <w:p>
+            <w:r>
+              <w:rPr>
+                <w:rStyle w:val="myTdStyle"/>
+              </w:rPr>
+              <w:t xml:space="preserve">16:00  совещание у П.А. Маринычева по вопросам рамсмотрения замечаний и предложений к проекту Комплексной программы взаимодействия между РС(Я) и ОАО "Сбербанк России"</w:t>
+            </w:r>
+          </w:p>
+          <w:p>
+            <w:r>
+              <w:rPr>
+                <w:rStyle w:val="myTdStyle"/>
+              </w:rPr>
+              <w:t xml:space="preserve">
+Дп-1, каб. 357</w:t>
+            </w:r>
+          </w:p>
+          <w:p>
+            <w:r>
+              <w:rPr>
+                <w:rStyle w:val="myTdStyle"/>
+              </w:rPr>
+              <w:t xml:space="preserve">
+</w:t>
+            </w:r>
+          </w:p>
+          <w:p>
+            <w:r>
+              <w:rPr>
+                <w:rStyle w:val="myTdStyle"/>
+              </w:rPr>
+              <w:t xml:space="preserve">
+16:00 совещание по ЕИААС ЖКУ</w:t>
+            </w:r>
+          </w:p>
+          <w:p>
+            <w:r>
+              <w:rPr>
+                <w:rStyle w:val="myTdStyle"/>
+              </w:rPr>
+              <w:t xml:space="preserve">
+Курашова 30/1, каб. 312</w:t>
+            </w:r>
+          </w:p>
+        </w:tc>
+        <w:tc>
+          <w:tcPr>
+            <w:tcW w:w="2000" w:type="dxa"/>
+          </w:tcPr>
+          <w:p>
+            <w:r>
+              <w:rPr>
+                <w:rStyle w:val="myTdStyle"/>
+              </w:rPr>
+              <w:t xml:space="preserve">15:00  совещание у И.Г. Никифорова по проблемным вопросам ГУП "ЖКХ РС(Я)"</w:t>
+            </w:r>
+          </w:p>
+          <w:p>
+            <w:r>
+              <w:rPr>
+                <w:rStyle w:val="myTdStyle"/>
+              </w:rPr>
+              <w:t xml:space="preserve">
+Дп-1, каб. 401</w:t>
             </w:r>
           </w:p>
         </w:tc>
@@ -1003,20 +715,42 @@
               <w:rPr>
                 <w:rStyle w:val="myTdStyle"/>
               </w:rPr>
-              <w:t xml:space="preserve">Дураев Н.Н.</w:t>
-            </w:r>
-          </w:p>
-        </w:tc>
-        <w:tc>
-          <w:tcPr>
-            <w:tcW w:w="2000" w:type="dxa"/>
-          </w:tcPr>
-          <w:p>
-            <w:r>
-              <w:rPr>
-                <w:rStyle w:val="myTdStyle"/>
-              </w:rPr>
-              <w:t xml:space="preserve">11:30 совещание по актуализации ПОЛЭ</w:t>
+              <w:t xml:space="preserve">Чукавина Н.Н.</w:t>
+            </w:r>
+          </w:p>
+        </w:tc>
+        <w:tc>
+          <w:tcPr>
+            <w:tcW w:w="2000" w:type="dxa"/>
+          </w:tcPr>
+          <w:p>
+            <w:r>
+              <w:rPr>
+                <w:rStyle w:val="myTdStyle"/>
+              </w:rPr>
+              <w:t xml:space="preserve"/>
+            </w:r>
+          </w:p>
+        </w:tc>
+        <w:tc>
+          <w:tcPr>
+            <w:tcW w:w="2000" w:type="dxa"/>
+          </w:tcPr>
+          <w:p>
+            <w:r>
+              <w:rPr>
+                <w:rStyle w:val="myTdStyle"/>
+              </w:rPr>
+              <w:t xml:space="preserve">10:00 заседание Координационного совещания по обеспечению правопорядка в РС(Я) </w:t>
+            </w:r>
+          </w:p>
+          <w:p>
+            <w:r>
+              <w:rPr>
+                <w:rStyle w:val="myTdStyle"/>
+              </w:rPr>
+              <w:t xml:space="preserve">
+Дп-1, каб. 401</w:t>
             </w:r>
           </w:p>
           <w:p>
@@ -1034,15 +768,6 @@
                 <w:rStyle w:val="myTdStyle"/>
               </w:rPr>
               <w:t xml:space="preserve">
-12:00 планерное совещание</w:t>
-            </w:r>
-          </w:p>
-          <w:p>
-            <w:r>
-              <w:rPr>
-                <w:rStyle w:val="myTdStyle"/>
-              </w:rPr>
-              <w:t xml:space="preserve">
 </w:t>
             </w:r>
           </w:p>
@@ -1061,34 +786,29 @@
                 <w:rStyle w:val="myTdStyle"/>
               </w:rPr>
               <w:t xml:space="preserve">
-14:15 планерное совещание с участием руководителей подведомственных предприятий</w:t>
-            </w:r>
-          </w:p>
-          <w:p>
-            <w:r>
-              <w:rPr>
-                <w:rStyle w:val="myTdStyle"/>
-              </w:rPr>
-              <w:t xml:space="preserve">
 </w:t>
             </w:r>
           </w:p>
-          <w:p>
-            <w:r>
-              <w:rPr>
-                <w:rStyle w:val="myTdStyle"/>
-              </w:rPr>
-              <w:t xml:space="preserve">
-15:00 Рассмотрение ФХД ОАО «Якутскэнерго», ОАО "Схаэнерго", ОАО "Теплоэнергосервис" за 2014 год и планов на 2015 год</w:t>
-            </w:r>
-          </w:p>
-          <w:p>
-            <w:r>
-              <w:rPr>
-                <w:rStyle w:val="myTdStyle"/>
-              </w:rPr>
-              <w:t xml:space="preserve">
-Дп-1, каб.428</w:t>
+        </w:tc>
+        <w:tc>
+          <w:tcPr>
+            <w:tcW w:w="2000" w:type="dxa"/>
+          </w:tcPr>
+          <w:p>
+            <w:r>
+              <w:rPr>
+                <w:rStyle w:val="myTdStyle"/>
+              </w:rPr>
+              <w:t xml:space="preserve">08:30 планерное совещание И.Г. Никифорова</w:t>
+            </w:r>
+          </w:p>
+          <w:p>
+            <w:r>
+              <w:rPr>
+                <w:rStyle w:val="myTdStyle"/>
+              </w:rPr>
+              <w:t xml:space="preserve">
+акт. зал</w:t>
             </w:r>
           </w:p>
           <w:p>
@@ -1106,77 +826,69 @@
                 <w:rStyle w:val="myTdStyle"/>
               </w:rPr>
               <w:t xml:space="preserve">
+15:00 встреча с представителем Торгово-Промышленной Палаты РС(Я)</w:t>
+            </w:r>
+          </w:p>
+          <w:p>
+            <w:r>
+              <w:rPr>
+                <w:rStyle w:val="myTdStyle"/>
+              </w:rPr>
+              <w:t xml:space="preserve">
 </w:t>
             </w:r>
           </w:p>
-        </w:tc>
-        <w:tc>
-          <w:tcPr>
-            <w:tcW w:w="2000" w:type="dxa"/>
-          </w:tcPr>
-          <w:p>
-            <w:r>
-              <w:rPr>
-                <w:rStyle w:val="myTdStyle"/>
-              </w:rPr>
-              <w:t xml:space="preserve">15.00  Совещание рабочей группы по проведению III Международной конференции «Возобновляемая энергетика  в изолированных системах Дальнего Востока России».</w:t>
-            </w:r>
-          </w:p>
-          <w:p>
-            <w:r>
-              <w:rPr>
-                <w:rStyle w:val="myTdStyle"/>
-              </w:rPr>
-              <w:t xml:space="preserve">
-Дп-, Каб.428</w:t>
-            </w:r>
-          </w:p>
-          <w:p>
-            <w:r>
-              <w:rPr>
-                <w:rStyle w:val="myTdStyle"/>
-              </w:rPr>
-              <w:t xml:space="preserve">
-</w:t>
-            </w:r>
-          </w:p>
-        </w:tc>
-        <w:tc>
-          <w:tcPr>
-            <w:tcW w:w="2000" w:type="dxa"/>
-          </w:tcPr>
-          <w:p>
-            <w:r>
-              <w:rPr>
-                <w:rStyle w:val="myTdStyle"/>
-              </w:rPr>
-              <w:t xml:space="preserve"/>
-            </w:r>
-          </w:p>
-        </w:tc>
-        <w:tc>
-          <w:tcPr>
-            <w:tcW w:w="2000" w:type="dxa"/>
-          </w:tcPr>
-          <w:p>
-            <w:r>
-              <w:rPr>
-                <w:rStyle w:val="myTdStyle"/>
-              </w:rPr>
-              <w:t xml:space="preserve"/>
-            </w:r>
-          </w:p>
-        </w:tc>
-        <w:tc>
-          <w:tcPr>
-            <w:tcW w:w="2000" w:type="dxa"/>
-          </w:tcPr>
-          <w:p>
-            <w:r>
-              <w:rPr>
-                <w:rStyle w:val="myTdStyle"/>
-              </w:rPr>
-              <w:t xml:space="preserve"/>
+          <w:p>
+            <w:r>
+              <w:rPr>
+                <w:rStyle w:val="myTdStyle"/>
+              </w:rPr>
+              <w:t xml:space="preserve">
+17:00 совещание по контролю</w:t>
+            </w:r>
+          </w:p>
+          <w:p>
+            <w:r>
+              <w:rPr>
+                <w:rStyle w:val="myTdStyle"/>
+              </w:rPr>
+              <w:t xml:space="preserve">
+каб. 319</w:t>
+            </w:r>
+          </w:p>
+        </w:tc>
+        <w:tc>
+          <w:tcPr>
+            <w:tcW w:w="2000" w:type="dxa"/>
+          </w:tcPr>
+          <w:p>
+            <w:r>
+              <w:rPr>
+                <w:rStyle w:val="myTdStyle"/>
+              </w:rPr>
+              <w:t xml:space="preserve">15:00 всероссийское селекторное совещание по вопросу подготовки субъектов РФ к введению лицензирования предпринимательской деятельности по управлению МКД</w:t>
+            </w:r>
+          </w:p>
+          <w:p>
+            <w:r>
+              <w:rPr>
+                <w:rStyle w:val="myTdStyle"/>
+              </w:rPr>
+              <w:t xml:space="preserve">
+Дп-1, каб. 314</w:t>
+            </w:r>
+          </w:p>
+        </w:tc>
+        <w:tc>
+          <w:tcPr>
+            <w:tcW w:w="2000" w:type="dxa"/>
+          </w:tcPr>
+          <w:p>
+            <w:r>
+              <w:rPr>
+                <w:rStyle w:val="myTdStyle"/>
+              </w:rPr>
+              <w:t xml:space="preserve">Командировка в Аллаиховский район</w:t>
             </w:r>
           </w:p>
         </w:tc>
@@ -1204,72 +916,360 @@
               <w:rPr>
                 <w:rStyle w:val="myTdStyle"/>
               </w:rPr>
-              <w:t xml:space="preserve">Емельянов В.П.</w:t>
-            </w:r>
-          </w:p>
-        </w:tc>
-        <w:tc>
-          <w:tcPr>
-            <w:tcW w:w="2000" w:type="dxa"/>
-          </w:tcPr>
-          <w:p>
-            <w:r>
-              <w:rPr>
-                <w:rStyle w:val="myTdStyle"/>
-              </w:rPr>
-              <w:t xml:space="preserve">14:15 планерное совещание с участием руководителей подведомственных предприятий</w:t>
-            </w:r>
-          </w:p>
-        </w:tc>
-        <w:tc>
-          <w:tcPr>
-            <w:tcW w:w="2000" w:type="dxa"/>
-          </w:tcPr>
-          <w:p>
-            <w:r>
-              <w:rPr>
-                <w:rStyle w:val="myTdStyle"/>
-              </w:rPr>
-              <w:t xml:space="preserve">09:15 Выездное совещание в Мегино-Кангаласском улусе по вопросам размещения газохимического комплекса с участием специалистов Министерства РФ по развитию Дальнего Востока</w:t>
-            </w:r>
-          </w:p>
-        </w:tc>
-        <w:tc>
-          <w:tcPr>
-            <w:tcW w:w="2000" w:type="dxa"/>
-          </w:tcPr>
-          <w:p>
-            <w:r>
-              <w:rPr>
-                <w:rStyle w:val="myTdStyle"/>
-              </w:rPr>
-              <w:t xml:space="preserve"/>
-            </w:r>
-          </w:p>
-        </w:tc>
-        <w:tc>
-          <w:tcPr>
-            <w:tcW w:w="2000" w:type="dxa"/>
-          </w:tcPr>
-          <w:p>
-            <w:r>
-              <w:rPr>
-                <w:rStyle w:val="myTdStyle"/>
-              </w:rPr>
-              <w:t xml:space="preserve"/>
-            </w:r>
-          </w:p>
-        </w:tc>
-        <w:tc>
-          <w:tcPr>
-            <w:tcW w:w="2000" w:type="dxa"/>
-          </w:tcPr>
-          <w:p>
-            <w:r>
-              <w:rPr>
-                <w:rStyle w:val="myTdStyle"/>
-              </w:rPr>
-              <w:t xml:space="preserve"/>
+              <w:t xml:space="preserve">Дураев Н.Н.</w:t>
+            </w:r>
+          </w:p>
+        </w:tc>
+        <w:tc>
+          <w:tcPr>
+            <w:tcW w:w="2000" w:type="dxa"/>
+          </w:tcPr>
+          <w:p>
+            <w:r>
+              <w:rPr>
+                <w:rStyle w:val="myTdStyle"/>
+              </w:rPr>
+              <w:t xml:space="preserve">15:30 Собеседование</w:t>
+            </w:r>
+          </w:p>
+          <w:p>
+            <w:r>
+              <w:rPr>
+                <w:rStyle w:val="myTdStyle"/>
+              </w:rPr>
+              <w:t xml:space="preserve">
+Институт управления при Президента РС(Я)</w:t>
+            </w:r>
+          </w:p>
+        </w:tc>
+        <w:tc>
+          <w:tcPr>
+            <w:tcW w:w="2000" w:type="dxa"/>
+          </w:tcPr>
+          <w:p>
+            <w:r>
+              <w:rPr>
+                <w:rStyle w:val="myTdStyle"/>
+              </w:rPr>
+              <w:t xml:space="preserve">11:00 совещание по вопросу обеспечения инженерной инфраструктуры объектов по реализации адресной программы по переселению граждан из аварийного жилищного фонда</w:t>
+            </w:r>
+          </w:p>
+          <w:p>
+            <w:r>
+              <w:rPr>
+                <w:rStyle w:val="myTdStyle"/>
+              </w:rPr>
+              <w:t xml:space="preserve">
+Дп-1, каб. 322</w:t>
+            </w:r>
+          </w:p>
+        </w:tc>
+        <w:tc>
+          <w:tcPr>
+            <w:tcW w:w="2000" w:type="dxa"/>
+          </w:tcPr>
+          <w:p>
+            <w:r>
+              <w:rPr>
+                <w:rStyle w:val="myTdStyle"/>
+              </w:rPr>
+              <w:t xml:space="preserve">08:30 планерное совещание И.Г. Никифорова</w:t>
+            </w:r>
+          </w:p>
+          <w:p>
+            <w:r>
+              <w:rPr>
+                <w:rStyle w:val="myTdStyle"/>
+              </w:rPr>
+              <w:t xml:space="preserve">
+акт. зал</w:t>
+            </w:r>
+          </w:p>
+          <w:p>
+            <w:r>
+              <w:rPr>
+                <w:rStyle w:val="myTdStyle"/>
+              </w:rPr>
+              <w:t xml:space="preserve">
+</w:t>
+            </w:r>
+          </w:p>
+          <w:p>
+            <w:r>
+              <w:rPr>
+                <w:rStyle w:val="myTdStyle"/>
+              </w:rPr>
+              <w:t xml:space="preserve">
+</w:t>
+            </w:r>
+          </w:p>
+          <w:p>
+            <w:r>
+              <w:rPr>
+                <w:rStyle w:val="myTdStyle"/>
+              </w:rPr>
+              <w:t xml:space="preserve">
+11:00 заседание Межведомственной комиссии по профилактике правонарушений при Главе РС(Я) по вопросу "О принимаемых органами исполнительной власти и местного самоуправления РС(Я) мерах по реализации Концепции построения и развития аппаратно-программного комплекса технических средств "Безопасный город" в РС(Я)"</w:t>
+            </w:r>
+          </w:p>
+          <w:p>
+            <w:r>
+              <w:rPr>
+                <w:rStyle w:val="myTdStyle"/>
+              </w:rPr>
+              <w:t xml:space="preserve">
+Дп-1, каб. 428</w:t>
+            </w:r>
+          </w:p>
+          <w:p>
+            <w:r>
+              <w:rPr>
+                <w:rStyle w:val="myTdStyle"/>
+              </w:rPr>
+              <w:t xml:space="preserve">
+</w:t>
+            </w:r>
+          </w:p>
+          <w:p>
+            <w:r>
+              <w:rPr>
+                <w:rStyle w:val="myTdStyle"/>
+              </w:rPr>
+              <w:t xml:space="preserve">
+</w:t>
+            </w:r>
+          </w:p>
+          <w:p>
+            <w:r>
+              <w:rPr>
+                <w:rStyle w:val="myTdStyle"/>
+              </w:rPr>
+              <w:t xml:space="preserve">
+14:00 совещание  у П.А. Маринычева по вопросам реализации проекта "Строительство завода по производству карбамида" в РС(Я) с участием представителей компании "Global Steel" (Индия) и комании "Ростех РТ: глобальные ресурсы"</w:t>
+            </w:r>
+          </w:p>
+          <w:p>
+            <w:r>
+              <w:rPr>
+                <w:rStyle w:val="myTdStyle"/>
+              </w:rPr>
+              <w:t xml:space="preserve">
+</w:t>
+            </w:r>
+          </w:p>
+          <w:p>
+            <w:r>
+              <w:rPr>
+                <w:rStyle w:val="myTdStyle"/>
+              </w:rPr>
+              <w:t xml:space="preserve">
+</w:t>
+            </w:r>
+          </w:p>
+          <w:p>
+            <w:r>
+              <w:rPr>
+                <w:rStyle w:val="myTdStyle"/>
+              </w:rPr>
+              <w:t xml:space="preserve">
+16:30 совещание по вопросу о несоответствии место прокладки тепловых сетей по объекту ЯГРЭС-2</w:t>
+            </w:r>
+          </w:p>
+          <w:p>
+            <w:r>
+              <w:rPr>
+                <w:rStyle w:val="myTdStyle"/>
+              </w:rPr>
+              <w:t xml:space="preserve">
+акт. зал</w:t>
+            </w:r>
+          </w:p>
+          <w:p>
+            <w:r>
+              <w:rPr>
+                <w:rStyle w:val="myTdStyle"/>
+              </w:rPr>
+              <w:t xml:space="preserve">
+</w:t>
+            </w:r>
+          </w:p>
+          <w:p>
+            <w:r>
+              <w:rPr>
+                <w:rStyle w:val="myTdStyle"/>
+              </w:rPr>
+              <w:t xml:space="preserve">
+18:30 совещание  с участием представителей компании "Global Steel" (Индия) и комании "Ростех РТ: глобальные ресурсы"</w:t>
+            </w:r>
+          </w:p>
+          <w:p>
+            <w:r>
+              <w:rPr>
+                <w:rStyle w:val="myTdStyle"/>
+              </w:rPr>
+              <w:t xml:space="preserve">
+акт. зал</w:t>
+            </w:r>
+          </w:p>
+        </w:tc>
+        <w:tc>
+          <w:tcPr>
+            <w:tcW w:w="2000" w:type="dxa"/>
+          </w:tcPr>
+          <w:p>
+            <w:r>
+              <w:rPr>
+                <w:rStyle w:val="myTdStyle"/>
+              </w:rPr>
+              <w:t xml:space="preserve">11.30 Участие в совещании первого заместителя Председателя Правительства РС(Я) Маринычева П.А. по вопросу строительства мини-ТЭЦ в пос.Черский</w:t>
+            </w:r>
+          </w:p>
+          <w:p>
+            <w:r>
+              <w:rPr>
+                <w:rStyle w:val="myTdStyle"/>
+              </w:rPr>
+              <w:t xml:space="preserve">
+Дп-1, каб.357</w:t>
+            </w:r>
+          </w:p>
+          <w:p>
+            <w:r>
+              <w:rPr>
+                <w:rStyle w:val="myTdStyle"/>
+              </w:rPr>
+              <w:t xml:space="preserve">
+</w:t>
+            </w:r>
+          </w:p>
+          <w:p>
+            <w:r>
+              <w:rPr>
+                <w:rStyle w:val="myTdStyle"/>
+              </w:rPr>
+              <w:t xml:space="preserve">
+</w:t>
+            </w:r>
+          </w:p>
+          <w:p>
+            <w:r>
+              <w:rPr>
+                <w:rStyle w:val="myTdStyle"/>
+              </w:rPr>
+              <w:t xml:space="preserve">
+15:00 совещание по обеспечению инженерной инфраструктурой объектов по реализации адресной программы по переселению граждан из аварийного жилого фонда</w:t>
+            </w:r>
+          </w:p>
+          <w:p>
+            <w:r>
+              <w:rPr>
+                <w:rStyle w:val="myTdStyle"/>
+              </w:rPr>
+              <w:t xml:space="preserve">
+Отв. Архипов И.Н.</w:t>
+            </w:r>
+          </w:p>
+          <w:p>
+            <w:r>
+              <w:rPr>
+                <w:rStyle w:val="myTdStyle"/>
+              </w:rPr>
+              <w:t xml:space="preserve">
+акт. зал</w:t>
+            </w:r>
+          </w:p>
+          <w:p>
+            <w:r>
+              <w:rPr>
+                <w:rStyle w:val="myTdStyle"/>
+              </w:rPr>
+              <w:t xml:space="preserve">
+</w:t>
+            </w:r>
+          </w:p>
+          <w:p>
+            <w:r>
+              <w:rPr>
+                <w:rStyle w:val="myTdStyle"/>
+              </w:rPr>
+              <w:t xml:space="preserve">
+</w:t>
+            </w:r>
+          </w:p>
+          <w:p>
+            <w:r>
+              <w:rPr>
+                <w:rStyle w:val="myTdStyle"/>
+              </w:rPr>
+              <w:t xml:space="preserve">
+16:00 совещание по согласованию плана мероприятий "Дорожная карта" по созданию единого теплосетевого предприятия в г. Якутске</w:t>
+            </w:r>
+          </w:p>
+          <w:p>
+            <w:r>
+              <w:rPr>
+                <w:rStyle w:val="myTdStyle"/>
+              </w:rPr>
+              <w:t xml:space="preserve">
+каб. 303</w:t>
+            </w:r>
+          </w:p>
+          <w:p>
+            <w:r>
+              <w:rPr>
+                <w:rStyle w:val="myTdStyle"/>
+              </w:rPr>
+              <w:t xml:space="preserve">
+Отв. Матвеева О.И.</w:t>
+            </w:r>
+          </w:p>
+          <w:p>
+            <w:r>
+              <w:rPr>
+                <w:rStyle w:val="myTdStyle"/>
+              </w:rPr>
+              <w:t xml:space="preserve">
+</w:t>
+            </w:r>
+          </w:p>
+          <w:p>
+            <w:r>
+              <w:rPr>
+                <w:rStyle w:val="myTdStyle"/>
+              </w:rPr>
+              <w:t xml:space="preserve">
+17:30 совещание у П.А. Маринычева с участием представителей компании "Global Steel" (Индия) и компании "Ростех РТ: глобальные ресурсы" по вопросам реализации проекта "Строительство завода по производству карбамида" в РС(Я)</w:t>
+            </w:r>
+          </w:p>
+          <w:p>
+            <w:r>
+              <w:rPr>
+                <w:rStyle w:val="myTdStyle"/>
+              </w:rPr>
+              <w:t xml:space="preserve">
+Дп-2, большой зал</w:t>
+            </w:r>
+          </w:p>
+        </w:tc>
+        <w:tc>
+          <w:tcPr>
+            <w:tcW w:w="2000" w:type="dxa"/>
+          </w:tcPr>
+          <w:p>
+            <w:r>
+              <w:rPr>
+                <w:rStyle w:val="myTdStyle"/>
+              </w:rPr>
+              <w:t xml:space="preserve">10:00 Совещание рабочей группы по разработке предложений по созданию единого теплосетевого предприятия на территории ГО «город Якутск»</w:t>
+            </w:r>
+          </w:p>
+          <w:p>
+            <w:r>
+              <w:rPr>
+                <w:rStyle w:val="myTdStyle"/>
+              </w:rPr>
+              <w:t xml:space="preserve">
+Дп-1, каб.413</w:t>
             </w:r>
           </w:p>
         </w:tc>
@@ -1297,20 +1297,20 @@
               <w:rPr>
                 <w:rStyle w:val="myTdStyle"/>
               </w:rPr>
-              <w:t xml:space="preserve">Красных Е.М.</w:t>
-            </w:r>
-          </w:p>
-        </w:tc>
-        <w:tc>
-          <w:tcPr>
-            <w:tcW w:w="2000" w:type="dxa"/>
-          </w:tcPr>
-          <w:p>
-            <w:r>
-              <w:rPr>
-                <w:rStyle w:val="myTdStyle"/>
-              </w:rPr>
-              <w:t xml:space="preserve">14:15 планерное совещание с участием руководителей подведомственных предприятий</w:t>
+              <w:t xml:space="preserve">Емельянов В.П.</w:t>
+            </w:r>
+          </w:p>
+        </w:tc>
+        <w:tc>
+          <w:tcPr>
+            <w:tcW w:w="2000" w:type="dxa"/>
+          </w:tcPr>
+          <w:p>
+            <w:r>
+              <w:rPr>
+                <w:rStyle w:val="myTdStyle"/>
+              </w:rPr>
+              <w:t xml:space="preserve"/>
             </w:r>
           </w:p>
         </w:tc>
@@ -1390,72 +1390,72 @@
               <w:rPr>
                 <w:rStyle w:val="myTdStyle"/>
               </w:rPr>
-              <w:t xml:space="preserve">Чикачев В.С.</w:t>
-            </w:r>
-          </w:p>
-        </w:tc>
-        <w:tc>
-          <w:tcPr>
-            <w:tcW w:w="2000" w:type="dxa"/>
-          </w:tcPr>
-          <w:p>
-            <w:r>
-              <w:rPr>
-                <w:rStyle w:val="myTdStyle"/>
-              </w:rPr>
-              <w:t xml:space="preserve"/>
-            </w:r>
-          </w:p>
-        </w:tc>
-        <w:tc>
-          <w:tcPr>
-            <w:tcW w:w="2000" w:type="dxa"/>
-          </w:tcPr>
-          <w:p>
-            <w:r>
-              <w:rPr>
-                <w:rStyle w:val="myTdStyle"/>
-              </w:rPr>
-              <w:t xml:space="preserve"/>
-            </w:r>
-          </w:p>
-        </w:tc>
-        <w:tc>
-          <w:tcPr>
-            <w:tcW w:w="2000" w:type="dxa"/>
-          </w:tcPr>
-          <w:p>
-            <w:r>
-              <w:rPr>
-                <w:rStyle w:val="myTdStyle"/>
-              </w:rPr>
-              <w:t xml:space="preserve"/>
-            </w:r>
-          </w:p>
-        </w:tc>
-        <w:tc>
-          <w:tcPr>
-            <w:tcW w:w="2000" w:type="dxa"/>
-          </w:tcPr>
-          <w:p>
-            <w:r>
-              <w:rPr>
-                <w:rStyle w:val="myTdStyle"/>
-              </w:rPr>
-              <w:t xml:space="preserve"/>
-            </w:r>
-          </w:p>
-        </w:tc>
-        <w:tc>
-          <w:tcPr>
-            <w:tcW w:w="2000" w:type="dxa"/>
-          </w:tcPr>
-          <w:p>
-            <w:r>
-              <w:rPr>
-                <w:rStyle w:val="myTdStyle"/>
-              </w:rPr>
-              <w:t xml:space="preserve"/>
+              <w:t xml:space="preserve">Лазарев А.В. </w:t>
+            </w:r>
+          </w:p>
+        </w:tc>
+        <w:tc>
+          <w:tcPr>
+            <w:tcW w:w="2000" w:type="dxa"/>
+          </w:tcPr>
+          <w:p>
+            <w:r>
+              <w:rPr>
+                <w:rStyle w:val="myTdStyle"/>
+              </w:rPr>
+              <w:t xml:space="preserve">Больничный лист</w:t>
+            </w:r>
+          </w:p>
+        </w:tc>
+        <w:tc>
+          <w:tcPr>
+            <w:tcW w:w="2000" w:type="dxa"/>
+          </w:tcPr>
+          <w:p>
+            <w:r>
+              <w:rPr>
+                <w:rStyle w:val="myTdStyle"/>
+              </w:rPr>
+              <w:t xml:space="preserve">Больничный лист</w:t>
+            </w:r>
+          </w:p>
+        </w:tc>
+        <w:tc>
+          <w:tcPr>
+            <w:tcW w:w="2000" w:type="dxa"/>
+          </w:tcPr>
+          <w:p>
+            <w:r>
+              <w:rPr>
+                <w:rStyle w:val="myTdStyle"/>
+              </w:rPr>
+              <w:t xml:space="preserve">Больничный лист</w:t>
+            </w:r>
+          </w:p>
+        </w:tc>
+        <w:tc>
+          <w:tcPr>
+            <w:tcW w:w="2000" w:type="dxa"/>
+          </w:tcPr>
+          <w:p>
+            <w:r>
+              <w:rPr>
+                <w:rStyle w:val="myTdStyle"/>
+              </w:rPr>
+              <w:t xml:space="preserve">Больничный лист</w:t>
+            </w:r>
+          </w:p>
+        </w:tc>
+        <w:tc>
+          <w:tcPr>
+            <w:tcW w:w="2000" w:type="dxa"/>
+          </w:tcPr>
+          <w:p>
+            <w:r>
+              <w:rPr>
+                <w:rStyle w:val="myTdStyle"/>
+              </w:rPr>
+              <w:t xml:space="preserve">Больничный лист</w:t>
             </w:r>
           </w:p>
         </w:tc>
@@ -1483,72 +1483,360 @@
               <w:rPr>
                 <w:rStyle w:val="myTdStyle"/>
               </w:rPr>
-              <w:t xml:space="preserve">Лазарев А.В. </w:t>
-            </w:r>
-          </w:p>
-        </w:tc>
-        <w:tc>
-          <w:tcPr>
-            <w:tcW w:w="2000" w:type="dxa"/>
-          </w:tcPr>
-          <w:p>
-            <w:r>
-              <w:rPr>
-                <w:rStyle w:val="myTdStyle"/>
-              </w:rPr>
-              <w:t xml:space="preserve">14:15 планерное совещание с участием руководителей подведомственных предприятий</w:t>
-            </w:r>
-          </w:p>
-        </w:tc>
-        <w:tc>
-          <w:tcPr>
-            <w:tcW w:w="2000" w:type="dxa"/>
-          </w:tcPr>
-          <w:p>
-            <w:r>
-              <w:rPr>
-                <w:rStyle w:val="myTdStyle"/>
-              </w:rPr>
-              <w:t xml:space="preserve"/>
-            </w:r>
-          </w:p>
-        </w:tc>
-        <w:tc>
-          <w:tcPr>
-            <w:tcW w:w="2000" w:type="dxa"/>
-          </w:tcPr>
-          <w:p>
-            <w:r>
-              <w:rPr>
-                <w:rStyle w:val="myTdStyle"/>
-              </w:rPr>
-              <w:t xml:space="preserve"/>
-            </w:r>
-          </w:p>
-        </w:tc>
-        <w:tc>
-          <w:tcPr>
-            <w:tcW w:w="2000" w:type="dxa"/>
-          </w:tcPr>
-          <w:p>
-            <w:r>
-              <w:rPr>
-                <w:rStyle w:val="myTdStyle"/>
-              </w:rPr>
-              <w:t xml:space="preserve"/>
-            </w:r>
-          </w:p>
-        </w:tc>
-        <w:tc>
-          <w:tcPr>
-            <w:tcW w:w="2000" w:type="dxa"/>
-          </w:tcPr>
-          <w:p>
-            <w:r>
-              <w:rPr>
-                <w:rStyle w:val="myTdStyle"/>
-              </w:rPr>
-              <w:t xml:space="preserve"/>
+              <w:t xml:space="preserve">Чикачев В.С.</w:t>
+            </w:r>
+          </w:p>
+        </w:tc>
+        <w:tc>
+          <w:tcPr>
+            <w:tcW w:w="2000" w:type="dxa"/>
+          </w:tcPr>
+          <w:p>
+            <w:r>
+              <w:rPr>
+                <w:rStyle w:val="myTdStyle"/>
+              </w:rPr>
+              <w:t xml:space="preserve">16:00 заседание Межведомственной комиссии по координации перевозки грузов по РС(Я)</w:t>
+            </w:r>
+          </w:p>
+          <w:p>
+            <w:r>
+              <w:rPr>
+                <w:rStyle w:val="myTdStyle"/>
+              </w:rPr>
+              <w:t xml:space="preserve">
+Дп-1, каб. 428</w:t>
+            </w:r>
+          </w:p>
+          <w:p>
+            <w:r>
+              <w:rPr>
+                <w:rStyle w:val="myTdStyle"/>
+              </w:rPr>
+              <w:t xml:space="preserve">
+</w:t>
+            </w:r>
+          </w:p>
+          <w:p>
+            <w:r>
+              <w:rPr>
+                <w:rStyle w:val="myTdStyle"/>
+              </w:rPr>
+              <w:t xml:space="preserve">
+17:00 совещание у В.В. Омукова  по вопросу водоснабжения населения п. Тикси Булунского района</w:t>
+            </w:r>
+          </w:p>
+          <w:p>
+            <w:r>
+              <w:rPr>
+                <w:rStyle w:val="myTdStyle"/>
+              </w:rPr>
+              <w:t xml:space="preserve">
+Дп-1, каб. 351</w:t>
+            </w:r>
+          </w:p>
+        </w:tc>
+        <w:tc>
+          <w:tcPr>
+            <w:tcW w:w="2000" w:type="dxa"/>
+          </w:tcPr>
+          <w:p>
+            <w:r>
+              <w:rPr>
+                <w:rStyle w:val="myTdStyle"/>
+              </w:rPr>
+              <w:t xml:space="preserve">10:00 селекторное заседание Правительственной комиссии по предупреждению и ликвидации ЧС и обеспечению пожарной безопасности РС(Я)с участием глав МО РС(Я)</w:t>
+            </w:r>
+          </w:p>
+          <w:p>
+            <w:r>
+              <w:rPr>
+                <w:rStyle w:val="myTdStyle"/>
+              </w:rPr>
+              <w:t xml:space="preserve">
+Курашова 22</w:t>
+            </w:r>
+          </w:p>
+          <w:p>
+            <w:r>
+              <w:rPr>
+                <w:rStyle w:val="myTdStyle"/>
+              </w:rPr>
+              <w:t xml:space="preserve">
+</w:t>
+            </w:r>
+          </w:p>
+          <w:p>
+            <w:r>
+              <w:rPr>
+                <w:rStyle w:val="myTdStyle"/>
+              </w:rPr>
+              <w:t xml:space="preserve">
+</w:t>
+            </w:r>
+          </w:p>
+          <w:p>
+            <w:r>
+              <w:rPr>
+                <w:rStyle w:val="myTdStyle"/>
+              </w:rPr>
+              <w:t xml:space="preserve">
+15:00 Коллегия Госкомобж РС(Я)</w:t>
+            </w:r>
+          </w:p>
+        </w:tc>
+        <w:tc>
+          <w:tcPr>
+            <w:tcW w:w="2000" w:type="dxa"/>
+          </w:tcPr>
+          <w:p>
+            <w:r>
+              <w:rPr>
+                <w:rStyle w:val="myTdStyle"/>
+              </w:rPr>
+              <w:t xml:space="preserve">08:30 планерное совещание И.Г. Никифорова</w:t>
+            </w:r>
+          </w:p>
+          <w:p>
+            <w:r>
+              <w:rPr>
+                <w:rStyle w:val="myTdStyle"/>
+              </w:rPr>
+              <w:t xml:space="preserve">
+акт. зал</w:t>
+            </w:r>
+          </w:p>
+          <w:p>
+            <w:r>
+              <w:rPr>
+                <w:rStyle w:val="myTdStyle"/>
+              </w:rPr>
+              <w:t xml:space="preserve">
+</w:t>
+            </w:r>
+          </w:p>
+          <w:p>
+            <w:r>
+              <w:rPr>
+                <w:rStyle w:val="myTdStyle"/>
+              </w:rPr>
+              <w:t xml:space="preserve">
+16:30 совещание по вопросу о несоответствии место прокладки тепловых сетей по объекту ЯГРЭС-2</w:t>
+            </w:r>
+          </w:p>
+          <w:p>
+            <w:r>
+              <w:rPr>
+                <w:rStyle w:val="myTdStyle"/>
+              </w:rPr>
+              <w:t xml:space="preserve">
+акт. зал</w:t>
+            </w:r>
+          </w:p>
+          <w:p>
+            <w:r>
+              <w:rPr>
+                <w:rStyle w:val="myTdStyle"/>
+              </w:rPr>
+              <w:t xml:space="preserve">
+</w:t>
+            </w:r>
+          </w:p>
+          <w:p>
+            <w:r>
+              <w:rPr>
+                <w:rStyle w:val="myTdStyle"/>
+              </w:rPr>
+              <w:t xml:space="preserve">
+</w:t>
+            </w:r>
+          </w:p>
+          <w:p>
+            <w:r>
+              <w:rPr>
+                <w:rStyle w:val="myTdStyle"/>
+              </w:rPr>
+              <w:t xml:space="preserve">
+17:00 совещание по контролю</w:t>
+            </w:r>
+          </w:p>
+          <w:p>
+            <w:r>
+              <w:rPr>
+                <w:rStyle w:val="myTdStyle"/>
+              </w:rPr>
+              <w:t xml:space="preserve">
+каб. 319</w:t>
+            </w:r>
+          </w:p>
+        </w:tc>
+        <w:tc>
+          <w:tcPr>
+            <w:tcW w:w="2000" w:type="dxa"/>
+          </w:tcPr>
+          <w:p>
+            <w:r>
+              <w:rPr>
+                <w:rStyle w:val="myTdStyle"/>
+              </w:rPr>
+              <w:t xml:space="preserve">10:00 совещание по итогам выездной проверки исполнения перечня поручений главы РС(Я) по итогам встречи с населением Алданского района  </w:t>
+            </w:r>
+          </w:p>
+          <w:p>
+            <w:r>
+              <w:rPr>
+                <w:rStyle w:val="myTdStyle"/>
+              </w:rPr>
+              <w:t xml:space="preserve">
+</w:t>
+            </w:r>
+          </w:p>
+          <w:p>
+            <w:r>
+              <w:rPr>
+                <w:rStyle w:val="myTdStyle"/>
+              </w:rPr>
+              <w:t xml:space="preserve">
+15:00 совещание по обеспечению инженерной инфраструктурой объектов по реализации адресной программы по переселению граждан из аварийного жилого фонда</w:t>
+            </w:r>
+          </w:p>
+          <w:p>
+            <w:r>
+              <w:rPr>
+                <w:rStyle w:val="myTdStyle"/>
+              </w:rPr>
+              <w:t xml:space="preserve">
+Отв. Архипов И.Н.</w:t>
+            </w:r>
+          </w:p>
+          <w:p>
+            <w:r>
+              <w:rPr>
+                <w:rStyle w:val="myTdStyle"/>
+              </w:rPr>
+              <w:t xml:space="preserve">
+акт. зал</w:t>
+            </w:r>
+          </w:p>
+          <w:p>
+            <w:r>
+              <w:rPr>
+                <w:rStyle w:val="myTdStyle"/>
+              </w:rPr>
+              <w:t xml:space="preserve">
+</w:t>
+            </w:r>
+          </w:p>
+          <w:p>
+            <w:r>
+              <w:rPr>
+                <w:rStyle w:val="myTdStyle"/>
+              </w:rPr>
+              <w:t xml:space="preserve">
+16:00 совещание по согласованию плана мероприятий "Дорожная карта" по созданию единого теплосетевого предприятия в г. Якутске</w:t>
+            </w:r>
+          </w:p>
+          <w:p>
+            <w:r>
+              <w:rPr>
+                <w:rStyle w:val="myTdStyle"/>
+              </w:rPr>
+              <w:t xml:space="preserve">
+каб. 303</w:t>
+            </w:r>
+          </w:p>
+          <w:p>
+            <w:r>
+              <w:rPr>
+                <w:rStyle w:val="myTdStyle"/>
+              </w:rPr>
+              <w:t xml:space="preserve">
+Отв. Матвеева О.И.</w:t>
+            </w:r>
+          </w:p>
+          <w:p>
+            <w:r>
+              <w:rPr>
+                <w:rStyle w:val="myTdStyle"/>
+              </w:rPr>
+              <w:t xml:space="preserve">
+</w:t>
+            </w:r>
+          </w:p>
+          <w:p>
+            <w:r>
+              <w:rPr>
+                <w:rStyle w:val="myTdStyle"/>
+              </w:rPr>
+              <w:t xml:space="preserve">
+участие в презентации техники "Четра"</w:t>
+            </w:r>
+          </w:p>
+          <w:p>
+            <w:r>
+              <w:rPr>
+                <w:rStyle w:val="myTdStyle"/>
+              </w:rPr>
+              <w:t xml:space="preserve">
+г-ца "Полярная звезда", конф-зал</w:t>
+            </w:r>
+          </w:p>
+        </w:tc>
+        <w:tc>
+          <w:tcPr>
+            <w:tcW w:w="2000" w:type="dxa"/>
+          </w:tcPr>
+          <w:p>
+            <w:r>
+              <w:rPr>
+                <w:rStyle w:val="myTdStyle"/>
+              </w:rPr>
+              <w:t xml:space="preserve">10:00 Совещание рабочей группы по разработке предложений по созданию единого теплосетевого предприятия на территории ГО «город Якутск»</w:t>
+            </w:r>
+          </w:p>
+          <w:p>
+            <w:r>
+              <w:rPr>
+                <w:rStyle w:val="myTdStyle"/>
+              </w:rPr>
+              <w:t xml:space="preserve">
+Дп-1, каб.413</w:t>
+            </w:r>
+          </w:p>
+          <w:p>
+            <w:r>
+              <w:rPr>
+                <w:rStyle w:val="myTdStyle"/>
+              </w:rPr>
+              <w:t xml:space="preserve">
+</w:t>
+            </w:r>
+          </w:p>
+          <w:p>
+            <w:r>
+              <w:rPr>
+                <w:rStyle w:val="myTdStyle"/>
+              </w:rPr>
+              <w:t xml:space="preserve">
+</w:t>
+            </w:r>
+          </w:p>
+          <w:p>
+            <w:r>
+              <w:rPr>
+                <w:rStyle w:val="myTdStyle"/>
+              </w:rPr>
+              <w:t xml:space="preserve">
+15:00  совещание у И.Г. Никифорова по проблемным вопросам ГУП "ЖКХ РС(Я)"</w:t>
+            </w:r>
+          </w:p>
+          <w:p>
+            <w:r>
+              <w:rPr>
+                <w:rStyle w:val="myTdStyle"/>
+              </w:rPr>
+              <w:t xml:space="preserve">
+Дп-1, каб. 401</w:t>
             </w:r>
           </w:p>
         </w:tc>
@@ -1576,46 +1864,91 @@
               <w:rPr>
                 <w:rStyle w:val="myTdStyle"/>
               </w:rPr>
-              <w:t xml:space="preserve">Андросов В.А.</w:t>
-            </w:r>
-          </w:p>
-        </w:tc>
-        <w:tc>
-          <w:tcPr>
-            <w:tcW w:w="2000" w:type="dxa"/>
-          </w:tcPr>
-          <w:p>
-            <w:r>
-              <w:rPr>
-                <w:rStyle w:val="myTdStyle"/>
-              </w:rPr>
-              <w:t xml:space="preserve"/>
-            </w:r>
-          </w:p>
-        </w:tc>
-        <w:tc>
-          <w:tcPr>
-            <w:tcW w:w="2000" w:type="dxa"/>
-          </w:tcPr>
-          <w:p>
-            <w:r>
-              <w:rPr>
-                <w:rStyle w:val="myTdStyle"/>
-              </w:rPr>
-              <w:t xml:space="preserve"/>
-            </w:r>
-          </w:p>
-        </w:tc>
-        <w:tc>
-          <w:tcPr>
-            <w:tcW w:w="2000" w:type="dxa"/>
-          </w:tcPr>
-          <w:p>
-            <w:r>
-              <w:rPr>
-                <w:rStyle w:val="myTdStyle"/>
-              </w:rPr>
-              <w:t xml:space="preserve"/>
+              <w:t xml:space="preserve">Красных Е.М.</w:t>
+            </w:r>
+          </w:p>
+        </w:tc>
+        <w:tc>
+          <w:tcPr>
+            <w:tcW w:w="2000" w:type="dxa"/>
+          </w:tcPr>
+          <w:p>
+            <w:r>
+              <w:rPr>
+                <w:rStyle w:val="myTdStyle"/>
+              </w:rPr>
+              <w:t xml:space="preserve"/>
+            </w:r>
+          </w:p>
+        </w:tc>
+        <w:tc>
+          <w:tcPr>
+            <w:tcW w:w="2000" w:type="dxa"/>
+          </w:tcPr>
+          <w:p>
+            <w:r>
+              <w:rPr>
+                <w:rStyle w:val="myTdStyle"/>
+              </w:rPr>
+              <w:t xml:space="preserve"/>
+            </w:r>
+          </w:p>
+        </w:tc>
+        <w:tc>
+          <w:tcPr>
+            <w:tcW w:w="2000" w:type="dxa"/>
+          </w:tcPr>
+          <w:p>
+            <w:r>
+              <w:rPr>
+                <w:rStyle w:val="myTdStyle"/>
+              </w:rPr>
+              <w:t xml:space="preserve">08:30 планерное совещание И.Г. Никифорова</w:t>
+            </w:r>
+          </w:p>
+          <w:p>
+            <w:r>
+              <w:rPr>
+                <w:rStyle w:val="myTdStyle"/>
+              </w:rPr>
+              <w:t xml:space="preserve">
+акт. зал</w:t>
+            </w:r>
+          </w:p>
+          <w:p>
+            <w:r>
+              <w:rPr>
+                <w:rStyle w:val="myTdStyle"/>
+              </w:rPr>
+              <w:t xml:space="preserve">
+</w:t>
+            </w:r>
+          </w:p>
+          <w:p>
+            <w:r>
+              <w:rPr>
+                <w:rStyle w:val="myTdStyle"/>
+              </w:rPr>
+              <w:t xml:space="preserve">
+</w:t>
+            </w:r>
+          </w:p>
+          <w:p>
+            <w:r>
+              <w:rPr>
+                <w:rStyle w:val="myTdStyle"/>
+              </w:rPr>
+              <w:t xml:space="preserve">
+17:00 совещание по контролю</w:t>
+            </w:r>
+          </w:p>
+          <w:p>
+            <w:r>
+              <w:rPr>
+                <w:rStyle w:val="myTdStyle"/>
+              </w:rPr>
+              <w:t xml:space="preserve">
+каб. 319</w:t>
             </w:r>
           </w:p>
         </w:tc>
@@ -1669,20 +2002,20 @@
               <w:rPr>
                 <w:rStyle w:val="myTdStyle"/>
               </w:rPr>
-              <w:t xml:space="preserve">Прокопьева М.Н.</w:t>
-            </w:r>
-          </w:p>
-        </w:tc>
-        <w:tc>
-          <w:tcPr>
-            <w:tcW w:w="2000" w:type="dxa"/>
-          </w:tcPr>
-          <w:p>
-            <w:r>
-              <w:rPr>
-                <w:rStyle w:val="myTdStyle"/>
-              </w:rPr>
-              <w:t xml:space="preserve">14:15 планерное совещание с участием руководителей подведомственных предприятий</w:t>
+              <w:t xml:space="preserve">Андросов В.А.</w:t>
+            </w:r>
+          </w:p>
+        </w:tc>
+        <w:tc>
+          <w:tcPr>
+            <w:tcW w:w="2000" w:type="dxa"/>
+          </w:tcPr>
+          <w:p>
+            <w:r>
+              <w:rPr>
+                <w:rStyle w:val="myTdStyle"/>
+              </w:rPr>
+              <w:t xml:space="preserve"/>
             </w:r>
           </w:p>
         </w:tc>
@@ -1775,46 +2108,91 @@
               <w:rPr>
                 <w:rStyle w:val="myTdStyle"/>
               </w:rPr>
-              <w:t xml:space="preserve">14:15 планерное совещание с участием руководителей подведомственных предприятий</w:t>
-            </w:r>
-          </w:p>
-        </w:tc>
-        <w:tc>
-          <w:tcPr>
-            <w:tcW w:w="2000" w:type="dxa"/>
-          </w:tcPr>
-          <w:p>
-            <w:r>
-              <w:rPr>
-                <w:rStyle w:val="myTdStyle"/>
-              </w:rPr>
-              <w:t xml:space="preserve">11:00 интервью о коммунально-строительном техникуме для РЕН-ТВ</w:t>
-            </w:r>
-          </w:p>
-        </w:tc>
-        <w:tc>
-          <w:tcPr>
-            <w:tcW w:w="2000" w:type="dxa"/>
-          </w:tcPr>
-          <w:p>
-            <w:r>
-              <w:rPr>
-                <w:rStyle w:val="myTdStyle"/>
-              </w:rPr>
-              <w:t xml:space="preserve"/>
-            </w:r>
-          </w:p>
-        </w:tc>
-        <w:tc>
-          <w:tcPr>
-            <w:tcW w:w="2000" w:type="dxa"/>
-          </w:tcPr>
-          <w:p>
-            <w:r>
-              <w:rPr>
-                <w:rStyle w:val="myTdStyle"/>
-              </w:rPr>
-              <w:t xml:space="preserve"/>
+              <w:t xml:space="preserve"/>
+            </w:r>
+          </w:p>
+        </w:tc>
+        <w:tc>
+          <w:tcPr>
+            <w:tcW w:w="2000" w:type="dxa"/>
+          </w:tcPr>
+          <w:p>
+            <w:r>
+              <w:rPr>
+                <w:rStyle w:val="myTdStyle"/>
+              </w:rPr>
+              <w:t xml:space="preserve"/>
+            </w:r>
+          </w:p>
+        </w:tc>
+        <w:tc>
+          <w:tcPr>
+            <w:tcW w:w="2000" w:type="dxa"/>
+          </w:tcPr>
+          <w:p>
+            <w:r>
+              <w:rPr>
+                <w:rStyle w:val="myTdStyle"/>
+              </w:rPr>
+              <w:t xml:space="preserve">08:30 планерное совещание И.Г. Никифорова</w:t>
+            </w:r>
+          </w:p>
+          <w:p>
+            <w:r>
+              <w:rPr>
+                <w:rStyle w:val="myTdStyle"/>
+              </w:rPr>
+              <w:t xml:space="preserve">
+акт. зал</w:t>
+            </w:r>
+          </w:p>
+        </w:tc>
+        <w:tc>
+          <w:tcPr>
+            <w:tcW w:w="2000" w:type="dxa"/>
+          </w:tcPr>
+          <w:p>
+            <w:r>
+              <w:rPr>
+                <w:rStyle w:val="myTdStyle"/>
+              </w:rPr>
+              <w:t xml:space="preserve">11:00 совещание у министра профессионального образования, подготовки и расстановки кадров РС(Я)</w:t>
+            </w:r>
+          </w:p>
+          <w:p>
+            <w:r>
+              <w:rPr>
+                <w:rStyle w:val="myTdStyle"/>
+              </w:rPr>
+              <w:t xml:space="preserve">
+Курашова 36</w:t>
+            </w:r>
+          </w:p>
+          <w:p>
+            <w:r>
+              <w:rPr>
+                <w:rStyle w:val="myTdStyle"/>
+              </w:rPr>
+              <w:t xml:space="preserve">
+</w:t>
+            </w:r>
+          </w:p>
+          <w:p>
+            <w:r>
+              <w:rPr>
+                <w:rStyle w:val="myTdStyle"/>
+              </w:rPr>
+              <w:t xml:space="preserve">
+17:00 совещание в СВФУ</w:t>
+            </w:r>
+          </w:p>
+          <w:p>
+            <w:r>
+              <w:rPr>
+                <w:rStyle w:val="myTdStyle"/>
+              </w:rPr>
+              <w:t xml:space="preserve">
+Культурный центр СВФУ</w:t>
             </w:r>
           </w:p>
         </w:tc>
@@ -1855,20 +2233,20 @@
               <w:rPr>
                 <w:rStyle w:val="myTdStyle"/>
               </w:rPr>
-              <w:t xml:space="preserve">Николаева А.Д.</w:t>
-            </w:r>
-          </w:p>
-        </w:tc>
-        <w:tc>
-          <w:tcPr>
-            <w:tcW w:w="2000" w:type="dxa"/>
-          </w:tcPr>
-          <w:p>
-            <w:r>
-              <w:rPr>
-                <w:rStyle w:val="myTdStyle"/>
-              </w:rPr>
-              <w:t xml:space="preserve">14:15 планерное совещание с участием руководителей подведомственных предприятий</w:t>
+              <w:t xml:space="preserve">Прокопьева М.Н.</w:t>
+            </w:r>
+          </w:p>
+        </w:tc>
+        <w:tc>
+          <w:tcPr>
+            <w:tcW w:w="2000" w:type="dxa"/>
+          </w:tcPr>
+          <w:p>
+            <w:r>
+              <w:rPr>
+                <w:rStyle w:val="myTdStyle"/>
+              </w:rPr>
+              <w:t xml:space="preserve"/>
             </w:r>
           </w:p>
         </w:tc>
@@ -1961,33 +2339,42 @@
               <w:rPr>
                 <w:rStyle w:val="myTdStyle"/>
               </w:rPr>
-              <w:t xml:space="preserve">14:15 планерное совещание с участием руководителей подведомственных предприятий</w:t>
-            </w:r>
-          </w:p>
-        </w:tc>
-        <w:tc>
-          <w:tcPr>
-            <w:tcW w:w="2000" w:type="dxa"/>
-          </w:tcPr>
-          <w:p>
-            <w:r>
-              <w:rPr>
-                <w:rStyle w:val="myTdStyle"/>
-              </w:rPr>
-              <w:t xml:space="preserve"/>
-            </w:r>
-          </w:p>
-        </w:tc>
-        <w:tc>
-          <w:tcPr>
-            <w:tcW w:w="2000" w:type="dxa"/>
-          </w:tcPr>
-          <w:p>
-            <w:r>
-              <w:rPr>
-                <w:rStyle w:val="myTdStyle"/>
-              </w:rPr>
-              <w:t xml:space="preserve"/>
+              <w:t xml:space="preserve"/>
+            </w:r>
+          </w:p>
+        </w:tc>
+        <w:tc>
+          <w:tcPr>
+            <w:tcW w:w="2000" w:type="dxa"/>
+          </w:tcPr>
+          <w:p>
+            <w:r>
+              <w:rPr>
+                <w:rStyle w:val="myTdStyle"/>
+              </w:rPr>
+              <w:t xml:space="preserve"/>
+            </w:r>
+          </w:p>
+        </w:tc>
+        <w:tc>
+          <w:tcPr>
+            <w:tcW w:w="2000" w:type="dxa"/>
+          </w:tcPr>
+          <w:p>
+            <w:r>
+              <w:rPr>
+                <w:rStyle w:val="myTdStyle"/>
+              </w:rPr>
+              <w:t xml:space="preserve">08:30 планерное совещание И.Г. Никифорова</w:t>
+            </w:r>
+          </w:p>
+          <w:p>
+            <w:r>
+              <w:rPr>
+                <w:rStyle w:val="myTdStyle"/>
+              </w:rPr>
+              <w:t xml:space="preserve">
+акт. зал</w:t>
             </w:r>
           </w:p>
         </w:tc>
@@ -2041,81 +2428,72 @@
               <w:rPr>
                 <w:rStyle w:val="myTdStyle"/>
               </w:rPr>
-              <w:t xml:space="preserve">Андреев А.А.</w:t>
-            </w:r>
-          </w:p>
-        </w:tc>
-        <w:tc>
-          <w:tcPr>
-            <w:tcW w:w="2000" w:type="dxa"/>
-          </w:tcPr>
-          <w:p>
-            <w:r>
-              <w:rPr>
-                <w:rStyle w:val="myTdStyle"/>
-              </w:rPr>
-              <w:t xml:space="preserve">14:15 планерное совещание с участием руководителей подведомственных предприятий</w:t>
-            </w:r>
-          </w:p>
-        </w:tc>
-        <w:tc>
-          <w:tcPr>
-            <w:tcW w:w="2000" w:type="dxa"/>
-          </w:tcPr>
-          <w:p>
-            <w:r>
-              <w:rPr>
-                <w:rStyle w:val="myTdStyle"/>
-              </w:rPr>
-              <w:t xml:space="preserve">09:15 Выездное совещание в Мегино-Кангаласском улусе по вопросам размещения газохимического комплекса с участием специалистов Министерства РФ по развитию Дальнего Востока</w:t>
-            </w:r>
-          </w:p>
-        </w:tc>
-        <w:tc>
-          <w:tcPr>
-            <w:tcW w:w="2000" w:type="dxa"/>
-          </w:tcPr>
-          <w:p>
-            <w:r>
-              <w:rPr>
-                <w:rStyle w:val="myTdStyle"/>
-              </w:rPr>
-              <w:t xml:space="preserve"/>
-            </w:r>
-          </w:p>
-        </w:tc>
-        <w:tc>
-          <w:tcPr>
-            <w:tcW w:w="2000" w:type="dxa"/>
-          </w:tcPr>
-          <w:p>
-            <w:r>
-              <w:rPr>
-                <w:rStyle w:val="myTdStyle"/>
-              </w:rPr>
-              <w:t xml:space="preserve"/>
-            </w:r>
-          </w:p>
-        </w:tc>
-        <w:tc>
-          <w:tcPr>
-            <w:tcW w:w="2000" w:type="dxa"/>
-          </w:tcPr>
-          <w:p>
-            <w:r>
-              <w:rPr>
-                <w:rStyle w:val="myTdStyle"/>
-              </w:rPr>
-              <w:t xml:space="preserve">14:00-18:00 презентация инвестиционных проектов "Up Invest"</w:t>
-            </w:r>
-          </w:p>
-          <w:p>
-            <w:r>
-              <w:rPr>
-                <w:rStyle w:val="myTdStyle"/>
-              </w:rPr>
-              <w:t xml:space="preserve">
-Полярная звезда</w:t>
+              <w:t xml:space="preserve">Николаева А.Д.</w:t>
+            </w:r>
+          </w:p>
+        </w:tc>
+        <w:tc>
+          <w:tcPr>
+            <w:tcW w:w="2000" w:type="dxa"/>
+          </w:tcPr>
+          <w:p>
+            <w:r>
+              <w:rPr>
+                <w:rStyle w:val="myTdStyle"/>
+              </w:rPr>
+              <w:t xml:space="preserve"/>
+            </w:r>
+          </w:p>
+        </w:tc>
+        <w:tc>
+          <w:tcPr>
+            <w:tcW w:w="2000" w:type="dxa"/>
+          </w:tcPr>
+          <w:p>
+            <w:r>
+              <w:rPr>
+                <w:rStyle w:val="myTdStyle"/>
+              </w:rPr>
+              <w:t xml:space="preserve"/>
+            </w:r>
+          </w:p>
+        </w:tc>
+        <w:tc>
+          <w:tcPr>
+            <w:tcW w:w="2000" w:type="dxa"/>
+          </w:tcPr>
+          <w:p>
+            <w:r>
+              <w:rPr>
+                <w:rStyle w:val="myTdStyle"/>
+              </w:rPr>
+              <w:t xml:space="preserve"/>
+            </w:r>
+          </w:p>
+        </w:tc>
+        <w:tc>
+          <w:tcPr>
+            <w:tcW w:w="2000" w:type="dxa"/>
+          </w:tcPr>
+          <w:p>
+            <w:r>
+              <w:rPr>
+                <w:rStyle w:val="myTdStyle"/>
+              </w:rPr>
+              <w:t xml:space="preserve"/>
+            </w:r>
+          </w:p>
+        </w:tc>
+        <w:tc>
+          <w:tcPr>
+            <w:tcW w:w="2000" w:type="dxa"/>
+          </w:tcPr>
+          <w:p>
+            <w:r>
+              <w:rPr>
+                <w:rStyle w:val="myTdStyle"/>
+              </w:rPr>
+              <w:t xml:space="preserve"/>
             </w:r>
           </w:p>
         </w:tc>
@@ -2143,81 +2521,72 @@
               <w:rPr>
                 <w:rStyle w:val="myTdStyle"/>
               </w:rPr>
-              <w:t xml:space="preserve">Мандарова С.А.</w:t>
-            </w:r>
-          </w:p>
-        </w:tc>
-        <w:tc>
-          <w:tcPr>
-            <w:tcW w:w="2000" w:type="dxa"/>
-          </w:tcPr>
-          <w:p>
-            <w:r>
-              <w:rPr>
-                <w:rStyle w:val="myTdStyle"/>
-              </w:rPr>
-              <w:t xml:space="preserve"/>
-            </w:r>
-          </w:p>
-        </w:tc>
-        <w:tc>
-          <w:tcPr>
-            <w:tcW w:w="2000" w:type="dxa"/>
-          </w:tcPr>
-          <w:p>
-            <w:r>
-              <w:rPr>
-                <w:rStyle w:val="myTdStyle"/>
-              </w:rPr>
-              <w:t xml:space="preserve"/>
-            </w:r>
-          </w:p>
-        </w:tc>
-        <w:tc>
-          <w:tcPr>
-            <w:tcW w:w="2000" w:type="dxa"/>
-          </w:tcPr>
-          <w:p>
-            <w:r>
-              <w:rPr>
-                <w:rStyle w:val="myTdStyle"/>
-              </w:rPr>
-              <w:t xml:space="preserve"/>
-            </w:r>
-          </w:p>
-        </w:tc>
-        <w:tc>
-          <w:tcPr>
-            <w:tcW w:w="2000" w:type="dxa"/>
-          </w:tcPr>
-          <w:p>
-            <w:r>
-              <w:rPr>
-                <w:rStyle w:val="myTdStyle"/>
-              </w:rPr>
-              <w:t xml:space="preserve"/>
-            </w:r>
-          </w:p>
-        </w:tc>
-        <w:tc>
-          <w:tcPr>
-            <w:tcW w:w="2000" w:type="dxa"/>
-          </w:tcPr>
-          <w:p>
-            <w:r>
-              <w:rPr>
-                <w:rStyle w:val="myTdStyle"/>
-              </w:rPr>
-              <w:t xml:space="preserve">14:00-18:00 презентация инвестиционных проектов "Up Invest"</w:t>
-            </w:r>
-          </w:p>
-          <w:p>
-            <w:r>
-              <w:rPr>
-                <w:rStyle w:val="myTdStyle"/>
-              </w:rPr>
-              <w:t xml:space="preserve">
-Полярная звезда</w:t>
+              <w:t xml:space="preserve">Андреев А.А.</w:t>
+            </w:r>
+          </w:p>
+        </w:tc>
+        <w:tc>
+          <w:tcPr>
+            <w:tcW w:w="2000" w:type="dxa"/>
+          </w:tcPr>
+          <w:p>
+            <w:r>
+              <w:rPr>
+                <w:rStyle w:val="myTdStyle"/>
+              </w:rPr>
+              <w:t xml:space="preserve">Командировка в Мирный</w:t>
+            </w:r>
+          </w:p>
+        </w:tc>
+        <w:tc>
+          <w:tcPr>
+            <w:tcW w:w="2000" w:type="dxa"/>
+          </w:tcPr>
+          <w:p>
+            <w:r>
+              <w:rPr>
+                <w:rStyle w:val="myTdStyle"/>
+              </w:rPr>
+              <w:t xml:space="preserve">Командировка в Мирный</w:t>
+            </w:r>
+          </w:p>
+        </w:tc>
+        <w:tc>
+          <w:tcPr>
+            <w:tcW w:w="2000" w:type="dxa"/>
+          </w:tcPr>
+          <w:p>
+            <w:r>
+              <w:rPr>
+                <w:rStyle w:val="myTdStyle"/>
+              </w:rPr>
+              <w:t xml:space="preserve">Командировка в Мирный</w:t>
+            </w:r>
+          </w:p>
+        </w:tc>
+        <w:tc>
+          <w:tcPr>
+            <w:tcW w:w="2000" w:type="dxa"/>
+          </w:tcPr>
+          <w:p>
+            <w:r>
+              <w:rPr>
+                <w:rStyle w:val="myTdStyle"/>
+              </w:rPr>
+              <w:t xml:space="preserve">Командировка в Мирный</w:t>
+            </w:r>
+          </w:p>
+        </w:tc>
+        <w:tc>
+          <w:tcPr>
+            <w:tcW w:w="2000" w:type="dxa"/>
+          </w:tcPr>
+          <w:p>
+            <w:r>
+              <w:rPr>
+                <w:rStyle w:val="myTdStyle"/>
+              </w:rPr>
+              <w:t xml:space="preserve">Командировка в Мирный</w:t>
             </w:r>
           </w:p>
         </w:tc>
@@ -2245,33 +2614,33 @@
               <w:rPr>
                 <w:rStyle w:val="myTdStyle"/>
               </w:rPr>
-              <w:t xml:space="preserve">Антонова А.В.</w:t>
-            </w:r>
-          </w:p>
-        </w:tc>
-        <w:tc>
-          <w:tcPr>
-            <w:tcW w:w="2000" w:type="dxa"/>
-          </w:tcPr>
-          <w:p>
-            <w:r>
-              <w:rPr>
-                <w:rStyle w:val="myTdStyle"/>
-              </w:rPr>
-              <w:t xml:space="preserve"/>
-            </w:r>
-          </w:p>
-        </w:tc>
-        <w:tc>
-          <w:tcPr>
-            <w:tcW w:w="2000" w:type="dxa"/>
-          </w:tcPr>
-          <w:p>
-            <w:r>
-              <w:rPr>
-                <w:rStyle w:val="myTdStyle"/>
-              </w:rPr>
-              <w:t xml:space="preserve">09:15 Выездное совещание в Мегино-Кангаласском улусе по вопросам размещения газохимического комплекса с участием специалистов Министерства РФ по развитию Дальнего Востока</w:t>
+              <w:t xml:space="preserve">Севастьянов В.Е.</w:t>
+            </w:r>
+          </w:p>
+        </w:tc>
+        <w:tc>
+          <w:tcPr>
+            <w:tcW w:w="2000" w:type="dxa"/>
+          </w:tcPr>
+          <w:p>
+            <w:r>
+              <w:rPr>
+                <w:rStyle w:val="myTdStyle"/>
+              </w:rPr>
+              <w:t xml:space="preserve"/>
+            </w:r>
+          </w:p>
+        </w:tc>
+        <w:tc>
+          <w:tcPr>
+            <w:tcW w:w="2000" w:type="dxa"/>
+          </w:tcPr>
+          <w:p>
+            <w:r>
+              <w:rPr>
+                <w:rStyle w:val="myTdStyle"/>
+              </w:rPr>
+              <w:t xml:space="preserve"/>
             </w:r>
           </w:p>
         </w:tc>
@@ -2338,7 +2707,7 @@
               <w:rPr>
                 <w:rStyle w:val="myTdStyle"/>
               </w:rPr>
-              <w:t xml:space="preserve">Севастьянов В.Е.</w:t>
+              <w:t xml:space="preserve">Антонова А.В.</w:t>
             </w:r>
           </w:p>
         </w:tc>
@@ -2431,46 +2800,82 @@
               <w:rPr>
                 <w:rStyle w:val="myTdStyle"/>
               </w:rPr>
-              <w:t xml:space="preserve">Давыдов С.В.</w:t>
-            </w:r>
-          </w:p>
-        </w:tc>
-        <w:tc>
-          <w:tcPr>
-            <w:tcW w:w="2000" w:type="dxa"/>
-          </w:tcPr>
-          <w:p>
-            <w:r>
-              <w:rPr>
-                <w:rStyle w:val="myTdStyle"/>
-              </w:rPr>
-              <w:t xml:space="preserve"/>
-            </w:r>
-          </w:p>
-        </w:tc>
-        <w:tc>
-          <w:tcPr>
-            <w:tcW w:w="2000" w:type="dxa"/>
-          </w:tcPr>
-          <w:p>
-            <w:r>
-              <w:rPr>
-                <w:rStyle w:val="myTdStyle"/>
-              </w:rPr>
-              <w:t xml:space="preserve"/>
-            </w:r>
-          </w:p>
-        </w:tc>
-        <w:tc>
-          <w:tcPr>
-            <w:tcW w:w="2000" w:type="dxa"/>
-          </w:tcPr>
-          <w:p>
-            <w:r>
-              <w:rPr>
-                <w:rStyle w:val="myTdStyle"/>
-              </w:rPr>
-              <w:t xml:space="preserve"/>
+              <w:t xml:space="preserve">Мандарова С.А.</w:t>
+            </w:r>
+          </w:p>
+        </w:tc>
+        <w:tc>
+          <w:tcPr>
+            <w:tcW w:w="2000" w:type="dxa"/>
+          </w:tcPr>
+          <w:p>
+            <w:r>
+              <w:rPr>
+                <w:rStyle w:val="myTdStyle"/>
+              </w:rPr>
+              <w:t xml:space="preserve"/>
+            </w:r>
+          </w:p>
+        </w:tc>
+        <w:tc>
+          <w:tcPr>
+            <w:tcW w:w="2000" w:type="dxa"/>
+          </w:tcPr>
+          <w:p>
+            <w:r>
+              <w:rPr>
+                <w:rStyle w:val="myTdStyle"/>
+              </w:rPr>
+              <w:t xml:space="preserve"/>
+            </w:r>
+          </w:p>
+        </w:tc>
+        <w:tc>
+          <w:tcPr>
+            <w:tcW w:w="2000" w:type="dxa"/>
+          </w:tcPr>
+          <w:p>
+            <w:r>
+              <w:rPr>
+                <w:rStyle w:val="myTdStyle"/>
+              </w:rPr>
+              <w:t xml:space="preserve">08:30 планерное совещание И.Г. Никифорова</w:t>
+            </w:r>
+          </w:p>
+          <w:p>
+            <w:r>
+              <w:rPr>
+                <w:rStyle w:val="myTdStyle"/>
+              </w:rPr>
+              <w:t xml:space="preserve">
+акт. зал</w:t>
+            </w:r>
+          </w:p>
+          <w:p>
+            <w:r>
+              <w:rPr>
+                <w:rStyle w:val="myTdStyle"/>
+              </w:rPr>
+              <w:t xml:space="preserve">
+</w:t>
+            </w:r>
+          </w:p>
+          <w:p>
+            <w:r>
+              <w:rPr>
+                <w:rStyle w:val="myTdStyle"/>
+              </w:rPr>
+              <w:t xml:space="preserve">
+17:00 совещание по контролю</w:t>
+            </w:r>
+          </w:p>
+          <w:p>
+            <w:r>
+              <w:rPr>
+                <w:rStyle w:val="myTdStyle"/>
+              </w:rPr>
+              <w:t xml:space="preserve">
+каб. 319</w:t>
             </w:r>
           </w:p>
         </w:tc>
@@ -2524,7 +2929,7 @@
               <w:rPr>
                 <w:rStyle w:val="myTdStyle"/>
               </w:rPr>
-              <w:t xml:space="preserve">Архипов И.Н.</w:t>
+              <w:t xml:space="preserve">Птицына А.И.</w:t>
             </w:r>
           </w:p>
         </w:tc>
@@ -2617,20 +3022,20 @@
               <w:rPr>
                 <w:rStyle w:val="myTdStyle"/>
               </w:rPr>
-              <w:t xml:space="preserve">Чиряева А.И.</w:t>
-            </w:r>
-          </w:p>
-        </w:tc>
-        <w:tc>
-          <w:tcPr>
-            <w:tcW w:w="2000" w:type="dxa"/>
-          </w:tcPr>
-          <w:p>
-            <w:r>
-              <w:rPr>
-                <w:rStyle w:val="myTdStyle"/>
-              </w:rPr>
-              <w:t xml:space="preserve">14:15 планерное совещание с участием руководителей подведомственных предприятий</w:t>
+              <w:t xml:space="preserve">Давыдов С.В.</w:t>
+            </w:r>
+          </w:p>
+        </w:tc>
+        <w:tc>
+          <w:tcPr>
+            <w:tcW w:w="2000" w:type="dxa"/>
+          </w:tcPr>
+          <w:p>
+            <w:r>
+              <w:rPr>
+                <w:rStyle w:val="myTdStyle"/>
+              </w:rPr>
+              <w:t xml:space="preserve"/>
             </w:r>
           </w:p>
         </w:tc>
@@ -2710,6 +3115,192 @@
               <w:rPr>
                 <w:rStyle w:val="myTdStyle"/>
               </w:rPr>
+              <w:t xml:space="preserve">Архипов И.Н.</w:t>
+            </w:r>
+          </w:p>
+        </w:tc>
+        <w:tc>
+          <w:tcPr>
+            <w:tcW w:w="2000" w:type="dxa"/>
+          </w:tcPr>
+          <w:p>
+            <w:r>
+              <w:rPr>
+                <w:rStyle w:val="myTdStyle"/>
+              </w:rPr>
+              <w:t xml:space="preserve"/>
+            </w:r>
+          </w:p>
+        </w:tc>
+        <w:tc>
+          <w:tcPr>
+            <w:tcW w:w="2000" w:type="dxa"/>
+          </w:tcPr>
+          <w:p>
+            <w:r>
+              <w:rPr>
+                <w:rStyle w:val="myTdStyle"/>
+              </w:rPr>
+              <w:t xml:space="preserve"/>
+            </w:r>
+          </w:p>
+        </w:tc>
+        <w:tc>
+          <w:tcPr>
+            <w:tcW w:w="2000" w:type="dxa"/>
+          </w:tcPr>
+          <w:p>
+            <w:r>
+              <w:rPr>
+                <w:rStyle w:val="myTdStyle"/>
+              </w:rPr>
+              <w:t xml:space="preserve"/>
+            </w:r>
+          </w:p>
+        </w:tc>
+        <w:tc>
+          <w:tcPr>
+            <w:tcW w:w="2000" w:type="dxa"/>
+          </w:tcPr>
+          <w:p>
+            <w:r>
+              <w:rPr>
+                <w:rStyle w:val="myTdStyle"/>
+              </w:rPr>
+              <w:t xml:space="preserve"/>
+            </w:r>
+          </w:p>
+        </w:tc>
+        <w:tc>
+          <w:tcPr>
+            <w:tcW w:w="2000" w:type="dxa"/>
+          </w:tcPr>
+          <w:p>
+            <w:r>
+              <w:rPr>
+                <w:rStyle w:val="myTdStyle"/>
+              </w:rPr>
+              <w:t xml:space="preserve"/>
+            </w:r>
+          </w:p>
+        </w:tc>
+        <w:tc>
+          <w:tcPr>
+            <w:tcW w:w="2000" w:type="dxa"/>
+          </w:tcPr>
+          <w:p>
+            <w:r>
+              <w:rPr>
+                <w:rStyle w:val="myTdStyle"/>
+              </w:rPr>
+              <w:t xml:space="preserve"/>
+            </w:r>
+          </w:p>
+        </w:tc>
+      </w:tr>
+      <w:tr>
+        <w:tc>
+          <w:tcPr>
+            <w:tcW w:w="2000" w:type="dxa"/>
+          </w:tcPr>
+          <w:p>
+            <w:r>
+              <w:rPr>
+                <w:rStyle w:val="myTdStyle"/>
+              </w:rPr>
+              <w:t xml:space="preserve">Чиряева А.И.</w:t>
+            </w:r>
+          </w:p>
+        </w:tc>
+        <w:tc>
+          <w:tcPr>
+            <w:tcW w:w="2000" w:type="dxa"/>
+          </w:tcPr>
+          <w:p>
+            <w:r>
+              <w:rPr>
+                <w:rStyle w:val="myTdStyle"/>
+              </w:rPr>
+              <w:t xml:space="preserve"/>
+            </w:r>
+          </w:p>
+        </w:tc>
+        <w:tc>
+          <w:tcPr>
+            <w:tcW w:w="2000" w:type="dxa"/>
+          </w:tcPr>
+          <w:p>
+            <w:r>
+              <w:rPr>
+                <w:rStyle w:val="myTdStyle"/>
+              </w:rPr>
+              <w:t xml:space="preserve"/>
+            </w:r>
+          </w:p>
+        </w:tc>
+        <w:tc>
+          <w:tcPr>
+            <w:tcW w:w="2000" w:type="dxa"/>
+          </w:tcPr>
+          <w:p>
+            <w:r>
+              <w:rPr>
+                <w:rStyle w:val="myTdStyle"/>
+              </w:rPr>
+              <w:t xml:space="preserve"/>
+            </w:r>
+          </w:p>
+        </w:tc>
+        <w:tc>
+          <w:tcPr>
+            <w:tcW w:w="2000" w:type="dxa"/>
+          </w:tcPr>
+          <w:p>
+            <w:r>
+              <w:rPr>
+                <w:rStyle w:val="myTdStyle"/>
+              </w:rPr>
+              <w:t xml:space="preserve"/>
+            </w:r>
+          </w:p>
+        </w:tc>
+        <w:tc>
+          <w:tcPr>
+            <w:tcW w:w="2000" w:type="dxa"/>
+          </w:tcPr>
+          <w:p>
+            <w:r>
+              <w:rPr>
+                <w:rStyle w:val="myTdStyle"/>
+              </w:rPr>
+              <w:t xml:space="preserve"/>
+            </w:r>
+          </w:p>
+        </w:tc>
+        <w:tc>
+          <w:tcPr>
+            <w:tcW w:w="2000" w:type="dxa"/>
+          </w:tcPr>
+          <w:p>
+            <w:r>
+              <w:rPr>
+                <w:rStyle w:val="myTdStyle"/>
+              </w:rPr>
+              <w:t xml:space="preserve"/>
+            </w:r>
+          </w:p>
+        </w:tc>
+      </w:tr>
+      <w:tr>
+        <w:tc>
+          <w:tcPr>
+            <w:tcW w:w="2000" w:type="dxa"/>
+          </w:tcPr>
+          <w:p>
+            <w:r>
+              <w:rPr>
+                <w:rStyle w:val="myTdStyle"/>
+              </w:rPr>
               <w:t xml:space="preserve">Петрова Н.Н.</w:t>
             </w:r>
           </w:p>
@@ -2723,7 +3314,7 @@
               <w:rPr>
                 <w:rStyle w:val="myTdStyle"/>
               </w:rPr>
-              <w:t xml:space="preserve">17:00 совещание в Госкомарктике РС(Я)</w:t>
+              <w:t xml:space="preserve"/>
             </w:r>
           </w:p>
         </w:tc>

</xml_diff>

<commit_message>
added the right path to root file 'bd.php'
</commit_message>
<xml_diff>
--- a/admin/download/plan.docx
+++ b/admin/download/plan.docx
@@ -1260,7 +1260,7 @@
               <w:rPr>
                 <w:rStyle w:val="myTdStyle"/>
               </w:rPr>
-              <w:t xml:space="preserve">10:00 Совещание рабочей группы по разработке предложений по созданию единого теплосетевого предприятия на территории ГО «город Якутск»</w:t>
+              <w:t xml:space="preserve">10:30 Совещание рабочей группы по разработке предложений по созданию единого теплосетевого предприятия на территории ГО «город Якутск»</w:t>
             </w:r>
           </w:p>
           <w:p>
@@ -1791,7 +1791,7 @@
               <w:rPr>
                 <w:rStyle w:val="myTdStyle"/>
               </w:rPr>
-              <w:t xml:space="preserve">10:00 Совещание рабочей группы по разработке предложений по созданию единого теплосетевого предприятия на территории ГО «город Якутск»</w:t>
+              <w:t xml:space="preserve">10:30 Совещание рабочей группы по разработке предложений по созданию единого теплосетевого предприятия на территории ГО «город Якутск»</w:t>
             </w:r>
           </w:p>
           <w:p>

</xml_diff>